<commit_message>
Make 10, 11 laboratory works
</commit_message>
<xml_diff>
--- a/Lab 11/Lab 11.docx
+++ b/Lab 11/Lab 11.docx
@@ -333,6 +333,12 @@
       <w:r>
         <w:t xml:space="preserve"> </w:t>
       </w:r>
+      <w:r>
+        <w:t>и</w:t>
+      </w:r>
+      <w:r>
+        <w:t>зучить Основные методы JQuery</w:t>
+      </w:r>
     </w:p>
     <w:p>
       <w:pPr>
@@ -345,6 +351,50 @@
         <w:spacing w:after="0"/>
         <w:jc w:val="both"/>
       </w:pPr>
+      <w:r>
+        <w:drawing>
+          <wp:inline distT="0" distB="0" distL="0" distR="0" wp14:anchorId="735E1811" wp14:editId="282A993D">
+            <wp:extent cx="6645910" cy="2533650"/>
+            <wp:effectExtent l="0" t="0" r="0" b="0"/>
+            <wp:docPr id="1" name="Picture 1"/>
+            <wp:cNvGraphicFramePr>
+              <a:graphicFrameLocks xmlns:a="http://schemas.openxmlformats.org/drawingml/2006/main" noChangeAspect="1"/>
+            </wp:cNvGraphicFramePr>
+            <a:graphic xmlns:a="http://schemas.openxmlformats.org/drawingml/2006/main">
+              <a:graphicData uri="http://schemas.openxmlformats.org/drawingml/2006/picture">
+                <pic:pic xmlns:pic="http://schemas.openxmlformats.org/drawingml/2006/picture">
+                  <pic:nvPicPr>
+                    <pic:cNvPr id="1" name=""/>
+                    <pic:cNvPicPr/>
+                  </pic:nvPicPr>
+                  <pic:blipFill rotWithShape="1">
+                    <a:blip r:embed="rId7"/>
+                    <a:srcRect t="10899" b="39120"/>
+                    <a:stretch/>
+                  </pic:blipFill>
+                  <pic:spPr bwMode="auto">
+                    <a:xfrm>
+                      <a:off x="0" y="0"/>
+                      <a:ext cx="6645910" cy="2533650"/>
+                    </a:xfrm>
+                    <a:prstGeom prst="rect">
+                      <a:avLst/>
+                    </a:prstGeom>
+                    <a:ln>
+                      <a:noFill/>
+                    </a:ln>
+                    <a:extLst>
+                      <a:ext uri="{53640926-AAD7-44D8-BBD7-CCE9431645EC}">
+                        <a14:shadowObscured xmlns:a14="http://schemas.microsoft.com/office/drawing/2010/main"/>
+                      </a:ext>
+                    </a:extLst>
+                  </pic:spPr>
+                </pic:pic>
+              </a:graphicData>
+            </a:graphic>
+          </wp:inline>
+        </w:drawing>
+      </w:r>
     </w:p>
     <w:p>
       <w:pPr>
@@ -387,13 +437,13 @@
         <w:tblLook w:val="04A0" w:firstRow="1" w:lastRow="0" w:firstColumn="1" w:lastColumn="0" w:noHBand="0" w:noVBand="1"/>
       </w:tblPr>
       <w:tblGrid>
-        <w:gridCol w:w="8330"/>
-        <w:gridCol w:w="2552"/>
+        <w:gridCol w:w="8472"/>
+        <w:gridCol w:w="2410"/>
       </w:tblGrid>
       <w:tr>
         <w:tc>
           <w:tcPr>
-            <w:tcW w:w="8330" w:type="dxa"/>
+            <w:tcW w:w="8472" w:type="dxa"/>
             <w:shd w:val="clear" w:color="auto" w:fill="000000" w:themeFill="text1"/>
           </w:tcPr>
           <w:p>
@@ -429,7 +479,7 @@
         </w:tc>
         <w:tc>
           <w:tcPr>
-            <w:tcW w:w="2552" w:type="dxa"/>
+            <w:tcW w:w="2410" w:type="dxa"/>
             <w:shd w:val="clear" w:color="auto" w:fill="000000" w:themeFill="text1"/>
           </w:tcPr>
           <w:p>
@@ -464,32 +514,2389 @@
         </w:trPr>
         <w:tc>
           <w:tcPr>
-            <w:tcW w:w="8330" w:type="dxa"/>
+            <w:tcW w:w="8472" w:type="dxa"/>
             <w:shd w:val="clear" w:color="auto" w:fill="auto"/>
           </w:tcPr>
           <w:p>
             <w:pPr>
               <w:rPr>
-                <w:rFonts w:ascii="Consolas" w:eastAsia="Times New Roman" w:hAnsi="Consolas" w:cs="Times New Roman"/>
-                <w:sz w:val="12"/>
-                <w:szCs w:val="12"/>
-                <w:lang w:val="en-150" w:eastAsia="en-150"/>
+                <w:rFonts w:ascii="Consolas" w:hAnsi="Consolas"/>
+                <w:sz w:val="14"/>
+                <w:szCs w:val="14"/>
+              </w:rPr>
+            </w:pPr>
+            <w:r>
+              <w:rPr>
+                <w:rFonts w:ascii="Consolas" w:hAnsi="Consolas"/>
+                <w:sz w:val="14"/>
+                <w:szCs w:val="14"/>
+              </w:rPr>
+              <w:t>&lt;!DOCTYPE html&gt;</w:t>
+            </w:r>
+          </w:p>
+          <w:p>
+            <w:pPr>
+              <w:rPr>
+                <w:rFonts w:ascii="Consolas" w:hAnsi="Consolas"/>
+                <w:sz w:val="14"/>
+                <w:szCs w:val="14"/>
+              </w:rPr>
+            </w:pPr>
+            <w:r>
+              <w:rPr>
+                <w:rFonts w:ascii="Consolas" w:hAnsi="Consolas"/>
+                <w:sz w:val="14"/>
+                <w:szCs w:val="14"/>
+              </w:rPr>
+              <w:t>&lt;html lang="ru"&gt;</w:t>
+            </w:r>
+          </w:p>
+          <w:p>
+            <w:pPr>
+              <w:rPr>
+                <w:rFonts w:ascii="Consolas" w:hAnsi="Consolas"/>
+                <w:sz w:val="14"/>
+                <w:szCs w:val="14"/>
+              </w:rPr>
+            </w:pPr>
+            <w:r>
+              <w:rPr>
+                <w:rFonts w:ascii="Consolas" w:hAnsi="Consolas"/>
+                <w:sz w:val="14"/>
+                <w:szCs w:val="14"/>
+              </w:rPr>
+              <w:t>&lt;head&gt;</w:t>
+            </w:r>
+          </w:p>
+          <w:p>
+            <w:pPr>
+              <w:rPr>
+                <w:rFonts w:ascii="Consolas" w:hAnsi="Consolas"/>
+                <w:sz w:val="14"/>
+                <w:szCs w:val="14"/>
+              </w:rPr>
+            </w:pPr>
+            <w:r>
+              <w:rPr>
+                <w:rFonts w:ascii="Consolas" w:hAnsi="Consolas"/>
+                <w:sz w:val="14"/>
+                <w:szCs w:val="14"/>
+              </w:rPr>
+              <w:t>  &lt;meta charset="UTF-8"&gt;</w:t>
+            </w:r>
+          </w:p>
+          <w:p>
+            <w:pPr>
+              <w:rPr>
+                <w:rFonts w:ascii="Consolas" w:hAnsi="Consolas"/>
+                <w:sz w:val="14"/>
+                <w:szCs w:val="14"/>
+              </w:rPr>
+            </w:pPr>
+            <w:r>
+              <w:rPr>
+                <w:rFonts w:ascii="Consolas" w:hAnsi="Consolas"/>
+                <w:sz w:val="14"/>
+                <w:szCs w:val="14"/>
+              </w:rPr>
+              <w:t>  &lt;meta http-equiv="X-UA-Compatible" content="IE=edge"&gt;</w:t>
+            </w:r>
+          </w:p>
+          <w:p>
+            <w:pPr>
+              <w:rPr>
+                <w:rFonts w:ascii="Consolas" w:hAnsi="Consolas"/>
+                <w:sz w:val="14"/>
+                <w:szCs w:val="14"/>
+              </w:rPr>
+            </w:pPr>
+            <w:r>
+              <w:rPr>
+                <w:rFonts w:ascii="Consolas" w:hAnsi="Consolas"/>
+                <w:sz w:val="14"/>
+                <w:szCs w:val="14"/>
+              </w:rPr>
+              <w:t>  &lt;meta name="viewport" content="width=device-width, initial-scale=1.0"&gt;</w:t>
+            </w:r>
+          </w:p>
+          <w:p>
+            <w:pPr>
+              <w:rPr>
+                <w:rFonts w:ascii="Consolas" w:hAnsi="Consolas"/>
+                <w:sz w:val="14"/>
+                <w:szCs w:val="14"/>
+              </w:rPr>
+            </w:pPr>
+            <w:r>
+              <w:rPr>
+                <w:rFonts w:ascii="Consolas" w:hAnsi="Consolas"/>
+                <w:sz w:val="14"/>
+                <w:szCs w:val="14"/>
+              </w:rPr>
+              <w:t>  &lt;title&gt;Lab 1</w:t>
+            </w:r>
+            <w:r>
+              <w:rPr>
+                <w:rFonts w:ascii="Consolas" w:hAnsi="Consolas"/>
+                <w:sz w:val="14"/>
+                <w:szCs w:val="14"/>
+                <w:lang w:val="en-GB"/>
+              </w:rPr>
+              <w:t>1</w:t>
+            </w:r>
+            <w:r>
+              <w:rPr>
+                <w:rFonts w:ascii="Consolas" w:hAnsi="Consolas"/>
+                <w:sz w:val="14"/>
+                <w:szCs w:val="14"/>
+              </w:rPr>
+              <w:t xml:space="preserve"> - Task&lt;/title&gt;</w:t>
+            </w:r>
+          </w:p>
+          <w:p>
+            <w:pPr>
+              <w:rPr>
+                <w:rFonts w:ascii="Consolas" w:hAnsi="Consolas"/>
+                <w:sz w:val="14"/>
+                <w:szCs w:val="14"/>
+              </w:rPr>
+            </w:pPr>
+            <w:r>
+              <w:rPr>
+                <w:rFonts w:ascii="Consolas" w:hAnsi="Consolas"/>
+                <w:sz w:val="14"/>
+                <w:szCs w:val="14"/>
+              </w:rPr>
+              <w:t>  &lt;link rel="stylesheet" href="./style.css"&gt;</w:t>
+            </w:r>
+          </w:p>
+          <w:p>
+            <w:pPr>
+              <w:rPr>
+                <w:rFonts w:ascii="Consolas" w:hAnsi="Consolas"/>
+                <w:sz w:val="14"/>
+                <w:szCs w:val="14"/>
+              </w:rPr>
+            </w:pPr>
+            <w:r>
+              <w:rPr>
+                <w:rFonts w:ascii="Consolas" w:hAnsi="Consolas"/>
+                <w:sz w:val="14"/>
+                <w:szCs w:val="14"/>
+              </w:rPr>
+              <w:t>&lt;/head&gt;</w:t>
+            </w:r>
+          </w:p>
+          <w:p>
+            <w:pPr>
+              <w:rPr>
+                <w:rFonts w:ascii="Consolas" w:hAnsi="Consolas"/>
+                <w:sz w:val="14"/>
+                <w:szCs w:val="14"/>
+              </w:rPr>
+            </w:pPr>
+            <w:r>
+              <w:rPr>
+                <w:rFonts w:ascii="Consolas" w:hAnsi="Consolas"/>
+                <w:sz w:val="14"/>
+                <w:szCs w:val="14"/>
+              </w:rPr>
+              <w:t>&lt;body&gt;</w:t>
+            </w:r>
+          </w:p>
+          <w:p>
+            <w:pPr>
+              <w:rPr>
+                <w:rFonts w:ascii="Consolas" w:hAnsi="Consolas"/>
+                <w:sz w:val="14"/>
+                <w:szCs w:val="14"/>
+              </w:rPr>
+            </w:pPr>
+            <w:r>
+              <w:rPr>
+                <w:rFonts w:ascii="Consolas" w:hAnsi="Consolas"/>
+                <w:sz w:val="14"/>
+                <w:szCs w:val="14"/>
+              </w:rPr>
+              <w:t>  &lt;header&gt;</w:t>
+            </w:r>
+          </w:p>
+          <w:p>
+            <w:pPr>
+              <w:rPr>
+                <w:rFonts w:ascii="Consolas" w:hAnsi="Consolas"/>
+                <w:sz w:val="14"/>
+                <w:szCs w:val="14"/>
+              </w:rPr>
+            </w:pPr>
+            <w:r>
+              <w:rPr>
+                <w:rFonts w:ascii="Consolas" w:hAnsi="Consolas"/>
+                <w:sz w:val="14"/>
+                <w:szCs w:val="14"/>
+              </w:rPr>
+              <w:t>    &lt;div&gt;</w:t>
+            </w:r>
+          </w:p>
+          <w:p>
+            <w:pPr>
+              <w:rPr>
+                <w:rFonts w:ascii="Consolas" w:hAnsi="Consolas"/>
+                <w:sz w:val="14"/>
+                <w:szCs w:val="14"/>
+              </w:rPr>
+            </w:pPr>
+            <w:r>
+              <w:rPr>
+                <w:rFonts w:ascii="Consolas" w:hAnsi="Consolas"/>
+                <w:sz w:val="14"/>
+                <w:szCs w:val="14"/>
+              </w:rPr>
+              <w:t>      &lt;h1&gt;NS - Lab 1</w:t>
+            </w:r>
+            <w:r>
+              <w:rPr>
+                <w:rFonts w:ascii="Consolas" w:hAnsi="Consolas"/>
+                <w:sz w:val="14"/>
+                <w:szCs w:val="14"/>
+                <w:lang w:val="en-GB"/>
+              </w:rPr>
+              <w:t>1</w:t>
+            </w:r>
+            <w:r>
+              <w:rPr>
+                <w:rFonts w:ascii="Consolas" w:hAnsi="Consolas"/>
+                <w:sz w:val="14"/>
+                <w:szCs w:val="14"/>
+              </w:rPr>
+              <w:t>&lt;/h1&gt;</w:t>
+            </w:r>
+          </w:p>
+          <w:p>
+            <w:pPr>
+              <w:rPr>
+                <w:rFonts w:ascii="Consolas" w:hAnsi="Consolas"/>
+                <w:sz w:val="14"/>
+                <w:szCs w:val="14"/>
+              </w:rPr>
+            </w:pPr>
+            <w:r>
+              <w:rPr>
+                <w:rFonts w:ascii="Consolas" w:hAnsi="Consolas"/>
+                <w:sz w:val="14"/>
+                <w:szCs w:val="14"/>
+              </w:rPr>
+              <w:t>    &lt;/div&gt;</w:t>
+            </w:r>
+          </w:p>
+          <w:p>
+            <w:pPr>
+              <w:rPr>
+                <w:rFonts w:ascii="Consolas" w:hAnsi="Consolas"/>
+                <w:sz w:val="14"/>
+                <w:szCs w:val="14"/>
+              </w:rPr>
+            </w:pPr>
+            <w:r>
+              <w:rPr>
+                <w:rFonts w:ascii="Consolas" w:hAnsi="Consolas"/>
+                <w:sz w:val="14"/>
+                <w:szCs w:val="14"/>
+              </w:rPr>
+              <w:t>    &lt;div&gt;</w:t>
+            </w:r>
+          </w:p>
+          <w:p>
+            <w:pPr>
+              <w:rPr>
+                <w:rFonts w:ascii="Consolas" w:hAnsi="Consolas"/>
+                <w:sz w:val="14"/>
+                <w:szCs w:val="14"/>
+              </w:rPr>
+            </w:pPr>
+            <w:r>
+              <w:rPr>
+                <w:rFonts w:ascii="Consolas" w:hAnsi="Consolas"/>
+                <w:sz w:val="14"/>
+                <w:szCs w:val="14"/>
+              </w:rPr>
+              <w:t>      &lt;a href="./index.html"&gt;Task&lt;/a&gt;</w:t>
+            </w:r>
+          </w:p>
+          <w:p>
+            <w:pPr>
+              <w:rPr>
+                <w:rFonts w:ascii="Consolas" w:hAnsi="Consolas"/>
+                <w:sz w:val="14"/>
+                <w:szCs w:val="14"/>
+              </w:rPr>
+            </w:pPr>
+            <w:r>
+              <w:rPr>
+                <w:rFonts w:ascii="Consolas" w:hAnsi="Consolas"/>
+                <w:sz w:val="14"/>
+                <w:szCs w:val="14"/>
+              </w:rPr>
+              <w:t>    &lt;/div&gt;</w:t>
+            </w:r>
+          </w:p>
+          <w:p>
+            <w:pPr>
+              <w:rPr>
+                <w:rFonts w:ascii="Consolas" w:hAnsi="Consolas"/>
+                <w:sz w:val="14"/>
+                <w:szCs w:val="14"/>
+              </w:rPr>
+            </w:pPr>
+            <w:r>
+              <w:rPr>
+                <w:rFonts w:ascii="Consolas" w:hAnsi="Consolas"/>
+                <w:sz w:val="14"/>
+                <w:szCs w:val="14"/>
+              </w:rPr>
+              <w:t>  &lt;/header&gt;</w:t>
+            </w:r>
+          </w:p>
+          <w:p>
+            <w:pPr>
+              <w:rPr>
+                <w:rFonts w:ascii="Consolas" w:hAnsi="Consolas"/>
+                <w:sz w:val="14"/>
+                <w:szCs w:val="14"/>
+              </w:rPr>
+            </w:pPr>
+          </w:p>
+          <w:p>
+            <w:pPr>
+              <w:rPr>
+                <w:rFonts w:ascii="Consolas" w:hAnsi="Consolas"/>
+                <w:sz w:val="14"/>
+                <w:szCs w:val="14"/>
+              </w:rPr>
+            </w:pPr>
+            <w:r>
+              <w:rPr>
+                <w:rFonts w:ascii="Consolas" w:hAnsi="Consolas"/>
+                <w:sz w:val="14"/>
+                <w:szCs w:val="14"/>
+              </w:rPr>
+              <w:t>  &lt;main&gt;</w:t>
+            </w:r>
+          </w:p>
+          <w:p>
+            <w:pPr>
+              <w:rPr>
+                <w:rFonts w:ascii="Consolas" w:hAnsi="Consolas"/>
+                <w:sz w:val="14"/>
+                <w:szCs w:val="14"/>
+              </w:rPr>
+            </w:pPr>
+            <w:r>
+              <w:rPr>
+                <w:rFonts w:ascii="Consolas" w:hAnsi="Consolas"/>
+                <w:sz w:val="14"/>
+                <w:szCs w:val="14"/>
+              </w:rPr>
+              <w:t xml:space="preserve">    </w:t>
+            </w:r>
+          </w:p>
+          <w:p>
+            <w:pPr>
+              <w:rPr>
+                <w:rFonts w:ascii="Consolas" w:hAnsi="Consolas"/>
+                <w:sz w:val="14"/>
+                <w:szCs w:val="14"/>
+              </w:rPr>
+            </w:pPr>
+            <w:r>
+              <w:rPr>
+                <w:rFonts w:ascii="Consolas" w:hAnsi="Consolas"/>
+                <w:sz w:val="14"/>
+                <w:szCs w:val="14"/>
+              </w:rPr>
+              <w:t>    &lt;span&gt;Лекции по JS/HTML/CSS&lt;/span&gt;</w:t>
+            </w:r>
+          </w:p>
+          <w:p>
+            <w:pPr>
+              <w:rPr>
+                <w:rFonts w:ascii="Consolas" w:hAnsi="Consolas"/>
+                <w:sz w:val="14"/>
+                <w:szCs w:val="14"/>
+              </w:rPr>
+            </w:pPr>
+            <w:r>
+              <w:rPr>
+                <w:rFonts w:ascii="Consolas" w:hAnsi="Consolas"/>
+                <w:sz w:val="14"/>
+                <w:szCs w:val="14"/>
+              </w:rPr>
+              <w:t>    &lt;ul id="my_links"&gt;</w:t>
+            </w:r>
+          </w:p>
+          <w:p>
+            <w:pPr>
+              <w:rPr>
+                <w:rFonts w:ascii="Consolas" w:hAnsi="Consolas"/>
+                <w:sz w:val="14"/>
+                <w:szCs w:val="14"/>
+              </w:rPr>
+            </w:pPr>
+            <w:r>
+              <w:rPr>
+                <w:rFonts w:ascii="Consolas" w:hAnsi="Consolas"/>
+                <w:sz w:val="14"/>
+                <w:szCs w:val="14"/>
+              </w:rPr>
+              <w:t>      &lt;li&gt;&lt;a href="documents/Java Script_lect2-3.pdf"&gt;У меня значение атрибута href начинается со слова 'documents'&lt;/a&gt;&lt;/li&gt;</w:t>
+            </w:r>
+          </w:p>
+          <w:p>
+            <w:pPr>
+              <w:rPr>
+                <w:rFonts w:ascii="Consolas" w:hAnsi="Consolas"/>
+                <w:sz w:val="14"/>
+                <w:szCs w:val="14"/>
+              </w:rPr>
+            </w:pPr>
+            <w:r>
+              <w:rPr>
+                <w:rFonts w:ascii="Consolas" w:hAnsi="Consolas"/>
+                <w:sz w:val="14"/>
+                <w:szCs w:val="14"/>
+              </w:rPr>
+              <w:t>      &lt;li&gt;&lt;a href="./html_css_iTechArt.pdf"&gt;Я элемент 'li' содержащий в себе элемент 'a'&lt;/a&gt;&lt;/li&gt;</w:t>
+            </w:r>
+          </w:p>
+          <w:p>
+            <w:pPr>
+              <w:rPr>
+                <w:rFonts w:ascii="Consolas" w:hAnsi="Consolas"/>
+                <w:sz w:val="14"/>
+                <w:szCs w:val="14"/>
+              </w:rPr>
+            </w:pPr>
+            <w:r>
+              <w:rPr>
+                <w:rFonts w:ascii="Consolas" w:hAnsi="Consolas"/>
+                <w:sz w:val="14"/>
+                <w:szCs w:val="14"/>
+              </w:rPr>
+              <w:t>      &lt;li&gt;Я не выбран&lt;/li&gt;</w:t>
+            </w:r>
+          </w:p>
+          <w:p>
+            <w:pPr>
+              <w:rPr>
+                <w:rFonts w:ascii="Consolas" w:hAnsi="Consolas"/>
+                <w:sz w:val="14"/>
+                <w:szCs w:val="14"/>
+              </w:rPr>
+            </w:pPr>
+            <w:r>
+              <w:rPr>
+                <w:rFonts w:ascii="Consolas" w:hAnsi="Consolas"/>
+                <w:sz w:val="14"/>
+                <w:szCs w:val="14"/>
+              </w:rPr>
+              <w:t>    &lt;/ul&gt;</w:t>
+            </w:r>
+          </w:p>
+          <w:p>
+            <w:pPr>
+              <w:rPr>
+                <w:rFonts w:ascii="Consolas" w:hAnsi="Consolas"/>
+                <w:sz w:val="14"/>
+                <w:szCs w:val="14"/>
+              </w:rPr>
+            </w:pPr>
+          </w:p>
+          <w:p>
+            <w:pPr>
+              <w:rPr>
+                <w:rFonts w:ascii="Consolas" w:hAnsi="Consolas"/>
+                <w:sz w:val="14"/>
+                <w:szCs w:val="14"/>
+              </w:rPr>
+            </w:pPr>
+            <w:r>
+              <w:rPr>
+                <w:rFonts w:ascii="Consolas" w:hAnsi="Consolas"/>
+                <w:sz w:val="14"/>
+                <w:szCs w:val="14"/>
+              </w:rPr>
+              <w:t>    &lt;table id="moto_table"&gt;</w:t>
+            </w:r>
+          </w:p>
+          <w:p>
+            <w:pPr>
+              <w:rPr>
+                <w:rFonts w:ascii="Consolas" w:hAnsi="Consolas"/>
+                <w:sz w:val="14"/>
+                <w:szCs w:val="14"/>
+              </w:rPr>
+            </w:pPr>
+            <w:r>
+              <w:rPr>
+                <w:rFonts w:ascii="Consolas" w:hAnsi="Consolas"/>
+                <w:sz w:val="14"/>
+                <w:szCs w:val="14"/>
+              </w:rPr>
+              <w:t>      &lt;tr&gt;</w:t>
+            </w:r>
+          </w:p>
+          <w:p>
+            <w:pPr>
+              <w:rPr>
+                <w:rFonts w:ascii="Consolas" w:hAnsi="Consolas"/>
+                <w:sz w:val="14"/>
+                <w:szCs w:val="14"/>
+              </w:rPr>
+            </w:pPr>
+            <w:r>
+              <w:rPr>
+                <w:rFonts w:ascii="Consolas" w:hAnsi="Consolas"/>
+                <w:sz w:val="14"/>
+                <w:szCs w:val="14"/>
+              </w:rPr>
+              <w:t>        &lt;td&gt;1&lt;/td&gt;</w:t>
+            </w:r>
+          </w:p>
+          <w:p>
+            <w:pPr>
+              <w:rPr>
+                <w:rFonts w:ascii="Consolas" w:hAnsi="Consolas"/>
+                <w:sz w:val="14"/>
+                <w:szCs w:val="14"/>
+              </w:rPr>
+            </w:pPr>
+            <w:r>
+              <w:rPr>
+                <w:rFonts w:ascii="Consolas" w:hAnsi="Consolas"/>
+                <w:sz w:val="14"/>
+                <w:szCs w:val="14"/>
+              </w:rPr>
+              <w:t>        &lt;td&gt;2&lt;/td&gt;</w:t>
+            </w:r>
+          </w:p>
+          <w:p>
+            <w:pPr>
+              <w:rPr>
+                <w:rFonts w:ascii="Consolas" w:hAnsi="Consolas"/>
+                <w:sz w:val="14"/>
+                <w:szCs w:val="14"/>
+              </w:rPr>
+            </w:pPr>
+            <w:r>
+              <w:rPr>
+                <w:rFonts w:ascii="Consolas" w:hAnsi="Consolas"/>
+                <w:sz w:val="14"/>
+                <w:szCs w:val="14"/>
+              </w:rPr>
+              <w:t>        &lt;td&gt;3&lt;/td&gt;</w:t>
+            </w:r>
+          </w:p>
+          <w:p>
+            <w:pPr>
+              <w:rPr>
+                <w:rFonts w:ascii="Consolas" w:hAnsi="Consolas"/>
+                <w:sz w:val="14"/>
+                <w:szCs w:val="14"/>
+              </w:rPr>
+            </w:pPr>
+            <w:r>
+              <w:rPr>
+                <w:rFonts w:ascii="Consolas" w:hAnsi="Consolas"/>
+                <w:sz w:val="14"/>
+                <w:szCs w:val="14"/>
+              </w:rPr>
+              <w:t>        &lt;td&gt;4&lt;/td&gt;</w:t>
+            </w:r>
+          </w:p>
+          <w:p>
+            <w:pPr>
+              <w:rPr>
+                <w:rFonts w:ascii="Consolas" w:hAnsi="Consolas"/>
+                <w:sz w:val="14"/>
+                <w:szCs w:val="14"/>
+              </w:rPr>
+            </w:pPr>
+            <w:r>
+              <w:rPr>
+                <w:rFonts w:ascii="Consolas" w:hAnsi="Consolas"/>
+                <w:sz w:val="14"/>
+                <w:szCs w:val="14"/>
+              </w:rPr>
+              <w:t>      &lt;/tr&gt;</w:t>
+            </w:r>
+          </w:p>
+          <w:p>
+            <w:pPr>
+              <w:rPr>
+                <w:rFonts w:ascii="Consolas" w:hAnsi="Consolas"/>
+                <w:sz w:val="14"/>
+                <w:szCs w:val="14"/>
+              </w:rPr>
+            </w:pPr>
+            <w:r>
+              <w:rPr>
+                <w:rFonts w:ascii="Consolas" w:hAnsi="Consolas"/>
+                <w:sz w:val="14"/>
+                <w:szCs w:val="14"/>
+              </w:rPr>
+              <w:t>      &lt;tr&gt;</w:t>
+            </w:r>
+          </w:p>
+          <w:p>
+            <w:pPr>
+              <w:rPr>
+                <w:rFonts w:ascii="Consolas" w:hAnsi="Consolas"/>
+                <w:sz w:val="14"/>
+                <w:szCs w:val="14"/>
+              </w:rPr>
+            </w:pPr>
+            <w:r>
+              <w:rPr>
+                <w:rFonts w:ascii="Consolas" w:hAnsi="Consolas"/>
+                <w:sz w:val="14"/>
+                <w:szCs w:val="14"/>
+              </w:rPr>
+              <w:t>        &lt;td&gt;1&lt;/td&gt;</w:t>
+            </w:r>
+          </w:p>
+          <w:p>
+            <w:pPr>
+              <w:rPr>
+                <w:rFonts w:ascii="Consolas" w:hAnsi="Consolas"/>
+                <w:sz w:val="14"/>
+                <w:szCs w:val="14"/>
+              </w:rPr>
+            </w:pPr>
+            <w:r>
+              <w:rPr>
+                <w:rFonts w:ascii="Consolas" w:hAnsi="Consolas"/>
+                <w:sz w:val="14"/>
+                <w:szCs w:val="14"/>
+              </w:rPr>
+              <w:t>        &lt;td&gt;2&lt;/td&gt;</w:t>
+            </w:r>
+          </w:p>
+          <w:p>
+            <w:pPr>
+              <w:rPr>
+                <w:rFonts w:ascii="Consolas" w:hAnsi="Consolas"/>
+                <w:sz w:val="14"/>
+                <w:szCs w:val="14"/>
+              </w:rPr>
+            </w:pPr>
+            <w:r>
+              <w:rPr>
+                <w:rFonts w:ascii="Consolas" w:hAnsi="Consolas"/>
+                <w:sz w:val="14"/>
+                <w:szCs w:val="14"/>
+              </w:rPr>
+              <w:t>        &lt;td&gt;3&lt;/td&gt;</w:t>
+            </w:r>
+          </w:p>
+          <w:p>
+            <w:pPr>
+              <w:rPr>
+                <w:rFonts w:ascii="Consolas" w:hAnsi="Consolas"/>
+                <w:sz w:val="14"/>
+                <w:szCs w:val="14"/>
+              </w:rPr>
+            </w:pPr>
+            <w:r>
+              <w:rPr>
+                <w:rFonts w:ascii="Consolas" w:hAnsi="Consolas"/>
+                <w:sz w:val="14"/>
+                <w:szCs w:val="14"/>
+              </w:rPr>
+              <w:t>        &lt;td&gt;4&lt;/td&gt;</w:t>
+            </w:r>
+          </w:p>
+          <w:p>
+            <w:pPr>
+              <w:rPr>
+                <w:rFonts w:ascii="Consolas" w:hAnsi="Consolas"/>
+                <w:sz w:val="14"/>
+                <w:szCs w:val="14"/>
+              </w:rPr>
+            </w:pPr>
+            <w:r>
+              <w:rPr>
+                <w:rFonts w:ascii="Consolas" w:hAnsi="Consolas"/>
+                <w:sz w:val="14"/>
+                <w:szCs w:val="14"/>
+              </w:rPr>
+              <w:t>      &lt;/tr&gt;</w:t>
+            </w:r>
+          </w:p>
+          <w:p>
+            <w:pPr>
+              <w:rPr>
+                <w:rFonts w:ascii="Consolas" w:hAnsi="Consolas"/>
+                <w:sz w:val="14"/>
+                <w:szCs w:val="14"/>
+              </w:rPr>
+            </w:pPr>
+            <w:r>
+              <w:rPr>
+                <w:rFonts w:ascii="Consolas" w:hAnsi="Consolas"/>
+                <w:sz w:val="14"/>
+                <w:szCs w:val="14"/>
+              </w:rPr>
+              <w:t>      &lt;tr&gt;</w:t>
+            </w:r>
+          </w:p>
+          <w:p>
+            <w:pPr>
+              <w:rPr>
+                <w:rFonts w:ascii="Consolas" w:hAnsi="Consolas"/>
+                <w:sz w:val="14"/>
+                <w:szCs w:val="14"/>
+              </w:rPr>
+            </w:pPr>
+            <w:r>
+              <w:rPr>
+                <w:rFonts w:ascii="Consolas" w:hAnsi="Consolas"/>
+                <w:sz w:val="14"/>
+                <w:szCs w:val="14"/>
+              </w:rPr>
+              <w:t>        &lt;td&gt;1&lt;/td&gt;</w:t>
+            </w:r>
+          </w:p>
+          <w:p>
+            <w:pPr>
+              <w:rPr>
+                <w:rFonts w:ascii="Consolas" w:hAnsi="Consolas"/>
+                <w:sz w:val="14"/>
+                <w:szCs w:val="14"/>
+              </w:rPr>
+            </w:pPr>
+            <w:r>
+              <w:rPr>
+                <w:rFonts w:ascii="Consolas" w:hAnsi="Consolas"/>
+                <w:sz w:val="14"/>
+                <w:szCs w:val="14"/>
+              </w:rPr>
+              <w:t>        &lt;td&gt;2&lt;/td&gt;</w:t>
+            </w:r>
+          </w:p>
+          <w:p>
+            <w:pPr>
+              <w:rPr>
+                <w:rFonts w:ascii="Consolas" w:hAnsi="Consolas"/>
+                <w:sz w:val="14"/>
+                <w:szCs w:val="14"/>
+              </w:rPr>
+            </w:pPr>
+            <w:r>
+              <w:rPr>
+                <w:rFonts w:ascii="Consolas" w:hAnsi="Consolas"/>
+                <w:sz w:val="14"/>
+                <w:szCs w:val="14"/>
+              </w:rPr>
+              <w:t>        &lt;td&gt;3&lt;/td&gt;</w:t>
+            </w:r>
+          </w:p>
+          <w:p>
+            <w:pPr>
+              <w:rPr>
+                <w:rFonts w:ascii="Consolas" w:hAnsi="Consolas"/>
+                <w:sz w:val="14"/>
+                <w:szCs w:val="14"/>
+              </w:rPr>
+            </w:pPr>
+            <w:r>
+              <w:rPr>
+                <w:rFonts w:ascii="Consolas" w:hAnsi="Consolas"/>
+                <w:sz w:val="14"/>
+                <w:szCs w:val="14"/>
+              </w:rPr>
+              <w:t>        &lt;td&gt;4&lt;/td&gt;</w:t>
+            </w:r>
+          </w:p>
+          <w:p>
+            <w:pPr>
+              <w:rPr>
+                <w:rFonts w:ascii="Consolas" w:hAnsi="Consolas"/>
+                <w:sz w:val="14"/>
+                <w:szCs w:val="14"/>
+              </w:rPr>
+            </w:pPr>
+            <w:r>
+              <w:rPr>
+                <w:rFonts w:ascii="Consolas" w:hAnsi="Consolas"/>
+                <w:sz w:val="14"/>
+                <w:szCs w:val="14"/>
+              </w:rPr>
+              <w:t>      &lt;/tr&gt;</w:t>
+            </w:r>
+          </w:p>
+          <w:p>
+            <w:pPr>
+              <w:rPr>
+                <w:rFonts w:ascii="Consolas" w:hAnsi="Consolas"/>
+                <w:sz w:val="14"/>
+                <w:szCs w:val="14"/>
+              </w:rPr>
+            </w:pPr>
+            <w:r>
+              <w:rPr>
+                <w:rFonts w:ascii="Consolas" w:hAnsi="Consolas"/>
+                <w:sz w:val="14"/>
+                <w:szCs w:val="14"/>
+              </w:rPr>
+              <w:t>      &lt;tr&gt;</w:t>
+            </w:r>
+          </w:p>
+          <w:p>
+            <w:pPr>
+              <w:rPr>
+                <w:rFonts w:ascii="Consolas" w:hAnsi="Consolas"/>
+                <w:sz w:val="14"/>
+                <w:szCs w:val="14"/>
+              </w:rPr>
+            </w:pPr>
+            <w:r>
+              <w:rPr>
+                <w:rFonts w:ascii="Consolas" w:hAnsi="Consolas"/>
+                <w:sz w:val="14"/>
+                <w:szCs w:val="14"/>
+              </w:rPr>
+              <w:t>        &lt;td&gt;1&lt;/td&gt;</w:t>
+            </w:r>
+          </w:p>
+          <w:p>
+            <w:pPr>
+              <w:rPr>
+                <w:rFonts w:ascii="Consolas" w:hAnsi="Consolas"/>
+                <w:sz w:val="14"/>
+                <w:szCs w:val="14"/>
+              </w:rPr>
+            </w:pPr>
+            <w:r>
+              <w:rPr>
+                <w:rFonts w:ascii="Consolas" w:hAnsi="Consolas"/>
+                <w:sz w:val="14"/>
+                <w:szCs w:val="14"/>
+              </w:rPr>
+              <w:t>        &lt;td&gt;2&lt;/td&gt;</w:t>
+            </w:r>
+          </w:p>
+          <w:p>
+            <w:pPr>
+              <w:rPr>
+                <w:rFonts w:ascii="Consolas" w:hAnsi="Consolas"/>
+                <w:sz w:val="14"/>
+                <w:szCs w:val="14"/>
+              </w:rPr>
+            </w:pPr>
+            <w:r>
+              <w:rPr>
+                <w:rFonts w:ascii="Consolas" w:hAnsi="Consolas"/>
+                <w:sz w:val="14"/>
+                <w:szCs w:val="14"/>
+              </w:rPr>
+              <w:t>        &lt;td&gt;3&lt;/td&gt;</w:t>
+            </w:r>
+          </w:p>
+          <w:p>
+            <w:pPr>
+              <w:rPr>
+                <w:rFonts w:ascii="Consolas" w:hAnsi="Consolas"/>
+                <w:sz w:val="14"/>
+                <w:szCs w:val="14"/>
+              </w:rPr>
+            </w:pPr>
+            <w:r>
+              <w:rPr>
+                <w:rFonts w:ascii="Consolas" w:hAnsi="Consolas"/>
+                <w:sz w:val="14"/>
+                <w:szCs w:val="14"/>
+              </w:rPr>
+              <w:t>        &lt;td&gt;4&lt;/td&gt;</w:t>
+            </w:r>
+          </w:p>
+          <w:p>
+            <w:pPr>
+              <w:rPr>
+                <w:rFonts w:ascii="Consolas" w:hAnsi="Consolas"/>
+                <w:sz w:val="14"/>
+                <w:szCs w:val="14"/>
+              </w:rPr>
+            </w:pPr>
+            <w:r>
+              <w:rPr>
+                <w:rFonts w:ascii="Consolas" w:hAnsi="Consolas"/>
+                <w:sz w:val="14"/>
+                <w:szCs w:val="14"/>
+              </w:rPr>
+              <w:t>      &lt;/tr&gt;</w:t>
+            </w:r>
+          </w:p>
+          <w:p>
+            <w:pPr>
+              <w:rPr>
+                <w:rFonts w:ascii="Consolas" w:hAnsi="Consolas"/>
+                <w:sz w:val="14"/>
+                <w:szCs w:val="14"/>
+              </w:rPr>
+            </w:pPr>
+            <w:r>
+              <w:rPr>
+                <w:rFonts w:ascii="Consolas" w:hAnsi="Consolas"/>
+                <w:sz w:val="14"/>
+                <w:szCs w:val="14"/>
+              </w:rPr>
+              <w:t>    &lt;/table&gt;</w:t>
+            </w:r>
+          </w:p>
+          <w:p>
+            <w:pPr>
+              <w:rPr>
+                <w:rFonts w:ascii="Consolas" w:hAnsi="Consolas"/>
+                <w:sz w:val="14"/>
+                <w:szCs w:val="14"/>
+              </w:rPr>
+            </w:pPr>
+          </w:p>
+          <w:p>
+            <w:pPr>
+              <w:rPr>
+                <w:rFonts w:ascii="Consolas" w:hAnsi="Consolas"/>
+                <w:sz w:val="14"/>
+                <w:szCs w:val="14"/>
+              </w:rPr>
+            </w:pPr>
+            <w:r>
+              <w:rPr>
+                <w:rFonts w:ascii="Consolas" w:hAnsi="Consolas"/>
+                <w:sz w:val="14"/>
+                <w:szCs w:val="14"/>
+              </w:rPr>
+              <w:t>  &lt;/main&gt;</w:t>
+            </w:r>
+          </w:p>
+          <w:p>
+            <w:pPr>
+              <w:rPr>
+                <w:rFonts w:ascii="Consolas" w:hAnsi="Consolas"/>
+                <w:sz w:val="14"/>
+                <w:szCs w:val="14"/>
+              </w:rPr>
+            </w:pPr>
+            <w:r>
+              <w:rPr>
+                <w:rFonts w:ascii="Consolas" w:hAnsi="Consolas"/>
+                <w:sz w:val="14"/>
+                <w:szCs w:val="14"/>
+              </w:rPr>
+              <w:t xml:space="preserve">  </w:t>
+            </w:r>
+          </w:p>
+          <w:p>
+            <w:pPr>
+              <w:rPr>
+                <w:rFonts w:ascii="Consolas" w:hAnsi="Consolas"/>
+                <w:sz w:val="14"/>
+                <w:szCs w:val="14"/>
+              </w:rPr>
+            </w:pPr>
+            <w:r>
+              <w:rPr>
+                <w:rFonts w:ascii="Consolas" w:hAnsi="Consolas"/>
+                <w:sz w:val="14"/>
+                <w:szCs w:val="14"/>
+              </w:rPr>
+              <w:t>  &lt;script src="https://ajax.googleapis.com/ajax/libs/jquery/3.6.1/jquery.min.js"&gt;&lt;/script&gt;</w:t>
+            </w:r>
+          </w:p>
+          <w:p>
+            <w:pPr>
+              <w:rPr>
+                <w:rFonts w:ascii="Consolas" w:hAnsi="Consolas"/>
+                <w:sz w:val="14"/>
+                <w:szCs w:val="14"/>
+              </w:rPr>
+            </w:pPr>
+          </w:p>
+          <w:p>
+            <w:pPr>
+              <w:rPr>
+                <w:rFonts w:ascii="Consolas" w:hAnsi="Consolas"/>
+                <w:sz w:val="14"/>
+                <w:szCs w:val="14"/>
+              </w:rPr>
+            </w:pPr>
+            <w:r>
+              <w:rPr>
+                <w:rFonts w:ascii="Consolas" w:hAnsi="Consolas"/>
+                <w:sz w:val="14"/>
+                <w:szCs w:val="14"/>
+              </w:rPr>
+              <w:t>  &lt;script src="./main.js"&gt;&lt;/script&gt;</w:t>
+            </w:r>
+          </w:p>
+          <w:p>
+            <w:pPr>
+              <w:rPr>
+                <w:rFonts w:ascii="Consolas" w:hAnsi="Consolas"/>
+                <w:sz w:val="14"/>
+                <w:szCs w:val="14"/>
+              </w:rPr>
+            </w:pPr>
+            <w:r>
+              <w:rPr>
+                <w:rFonts w:ascii="Consolas" w:hAnsi="Consolas"/>
+                <w:sz w:val="14"/>
+                <w:szCs w:val="14"/>
+              </w:rPr>
+              <w:t>&lt;/body&gt;</w:t>
+            </w:r>
+          </w:p>
+          <w:p>
+            <w:pPr>
+              <w:rPr>
+                <w:rFonts w:ascii="Consolas" w:hAnsi="Consolas"/>
+                <w:sz w:val="14"/>
+                <w:szCs w:val="14"/>
+              </w:rPr>
+            </w:pPr>
+            <w:r>
+              <w:rPr>
+                <w:rFonts w:ascii="Consolas" w:hAnsi="Consolas"/>
+                <w:sz w:val="14"/>
+                <w:szCs w:val="14"/>
+              </w:rPr>
+              <w:t>&lt;/html&gt;</w:t>
+            </w:r>
+          </w:p>
+          <w:p>
+            <w:pPr>
+              <w:rPr>
+                <w:rFonts w:ascii="Consolas" w:hAnsi="Consolas"/>
+                <w:sz w:val="14"/>
+                <w:szCs w:val="14"/>
               </w:rPr>
             </w:pPr>
           </w:p>
         </w:tc>
         <w:tc>
           <w:tcPr>
-            <w:tcW w:w="2552" w:type="dxa"/>
+            <w:tcW w:w="2410" w:type="dxa"/>
             <w:vMerge w:val="restart"/>
             <w:shd w:val="clear" w:color="auto" w:fill="auto"/>
           </w:tcPr>
           <w:p>
             <w:pPr>
               <w:rPr>
-                <w:rFonts w:ascii="Consolas" w:hAnsi="Consolas" w:cs="Consolas"/>
-                <w:sz w:val="12"/>
-                <w:szCs w:val="12"/>
+                <w:rFonts w:ascii="Consolas" w:hAnsi="Consolas"/>
+                <w:sz w:val="14"/>
+                <w:szCs w:val="14"/>
+              </w:rPr>
+            </w:pPr>
+            <w:r>
+              <w:rPr>
+                <w:rFonts w:ascii="Consolas" w:hAnsi="Consolas"/>
+                <w:sz w:val="14"/>
+                <w:szCs w:val="14"/>
+              </w:rPr>
+              <w:t>:root{</w:t>
+            </w:r>
+          </w:p>
+          <w:p>
+            <w:pPr>
+              <w:rPr>
+                <w:rFonts w:ascii="Consolas" w:hAnsi="Consolas"/>
+                <w:sz w:val="14"/>
+                <w:szCs w:val="14"/>
+              </w:rPr>
+            </w:pPr>
+            <w:r>
+              <w:rPr>
+                <w:rFonts w:ascii="Consolas" w:hAnsi="Consolas"/>
+                <w:sz w:val="14"/>
+                <w:szCs w:val="14"/>
+              </w:rPr>
+              <w:t>  --body-bg-color: #d4d4d4;</w:t>
+            </w:r>
+          </w:p>
+          <w:p>
+            <w:pPr>
+              <w:rPr>
+                <w:rFonts w:ascii="Consolas" w:hAnsi="Consolas"/>
+                <w:sz w:val="14"/>
+                <w:szCs w:val="14"/>
+              </w:rPr>
+            </w:pPr>
+            <w:r>
+              <w:rPr>
+                <w:rFonts w:ascii="Consolas" w:hAnsi="Consolas"/>
+                <w:sz w:val="14"/>
+                <w:szCs w:val="14"/>
+              </w:rPr>
+              <w:t>  --header-text-color: #fff;</w:t>
+            </w:r>
+          </w:p>
+          <w:p>
+            <w:pPr>
+              <w:rPr>
+                <w:rFonts w:ascii="Consolas" w:hAnsi="Consolas"/>
+                <w:sz w:val="14"/>
+                <w:szCs w:val="14"/>
+              </w:rPr>
+            </w:pPr>
+            <w:r>
+              <w:rPr>
+                <w:rFonts w:ascii="Consolas" w:hAnsi="Consolas"/>
+                <w:sz w:val="14"/>
+                <w:szCs w:val="14"/>
+              </w:rPr>
+              <w:t>  --hover-color: #ffbb00;</w:t>
+            </w:r>
+          </w:p>
+          <w:p>
+            <w:pPr>
+              <w:rPr>
+                <w:rFonts w:ascii="Consolas" w:hAnsi="Consolas"/>
+                <w:sz w:val="14"/>
+                <w:szCs w:val="14"/>
+              </w:rPr>
+            </w:pPr>
+            <w:r>
+              <w:rPr>
+                <w:rFonts w:ascii="Consolas" w:hAnsi="Consolas"/>
+                <w:sz w:val="14"/>
+                <w:szCs w:val="14"/>
+              </w:rPr>
+              <w:t>}</w:t>
+            </w:r>
+          </w:p>
+          <w:p>
+            <w:pPr>
+              <w:rPr>
+                <w:rFonts w:ascii="Consolas" w:hAnsi="Consolas"/>
+                <w:sz w:val="14"/>
+                <w:szCs w:val="14"/>
+              </w:rPr>
+            </w:pPr>
+          </w:p>
+          <w:p>
+            <w:pPr>
+              <w:rPr>
+                <w:rFonts w:ascii="Consolas" w:hAnsi="Consolas"/>
+                <w:sz w:val="14"/>
+                <w:szCs w:val="14"/>
+              </w:rPr>
+            </w:pPr>
+            <w:r>
+              <w:rPr>
+                <w:rFonts w:ascii="Consolas" w:hAnsi="Consolas"/>
+                <w:sz w:val="14"/>
+                <w:szCs w:val="14"/>
+              </w:rPr>
+              <w:t>body{</w:t>
+            </w:r>
+          </w:p>
+          <w:p>
+            <w:pPr>
+              <w:rPr>
+                <w:rFonts w:ascii="Consolas" w:hAnsi="Consolas"/>
+                <w:sz w:val="14"/>
+                <w:szCs w:val="14"/>
+              </w:rPr>
+            </w:pPr>
+            <w:r>
+              <w:rPr>
+                <w:rFonts w:ascii="Consolas" w:hAnsi="Consolas"/>
+                <w:sz w:val="14"/>
+                <w:szCs w:val="14"/>
+              </w:rPr>
+              <w:t>  width: 100vw;</w:t>
+            </w:r>
+          </w:p>
+          <w:p>
+            <w:pPr>
+              <w:rPr>
+                <w:rFonts w:ascii="Consolas" w:hAnsi="Consolas"/>
+                <w:sz w:val="14"/>
+                <w:szCs w:val="14"/>
+              </w:rPr>
+            </w:pPr>
+            <w:r>
+              <w:rPr>
+                <w:rFonts w:ascii="Consolas" w:hAnsi="Consolas"/>
+                <w:sz w:val="14"/>
+                <w:szCs w:val="14"/>
+              </w:rPr>
+              <w:t>  min-height: 100vh;</w:t>
+            </w:r>
+          </w:p>
+          <w:p>
+            <w:pPr>
+              <w:rPr>
+                <w:rFonts w:ascii="Consolas" w:hAnsi="Consolas"/>
+                <w:sz w:val="14"/>
+                <w:szCs w:val="14"/>
+              </w:rPr>
+            </w:pPr>
+            <w:r>
+              <w:rPr>
+                <w:rFonts w:ascii="Consolas" w:hAnsi="Consolas"/>
+                <w:sz w:val="14"/>
+                <w:szCs w:val="14"/>
+              </w:rPr>
+              <w:t>  margin: 0;</w:t>
+            </w:r>
+          </w:p>
+          <w:p>
+            <w:pPr>
+              <w:rPr>
+                <w:rFonts w:ascii="Consolas" w:hAnsi="Consolas"/>
+                <w:sz w:val="14"/>
+                <w:szCs w:val="14"/>
+              </w:rPr>
+            </w:pPr>
+            <w:r>
+              <w:rPr>
+                <w:rFonts w:ascii="Consolas" w:hAnsi="Consolas"/>
+                <w:sz w:val="14"/>
+                <w:szCs w:val="14"/>
+              </w:rPr>
+              <w:t>  display: flex;</w:t>
+            </w:r>
+          </w:p>
+          <w:p>
+            <w:pPr>
+              <w:rPr>
+                <w:rFonts w:ascii="Consolas" w:hAnsi="Consolas"/>
+                <w:sz w:val="14"/>
+                <w:szCs w:val="14"/>
+              </w:rPr>
+            </w:pPr>
+            <w:r>
+              <w:rPr>
+                <w:rFonts w:ascii="Consolas" w:hAnsi="Consolas"/>
+                <w:sz w:val="14"/>
+                <w:szCs w:val="14"/>
+              </w:rPr>
+              <w:t>  flex-direction: column;</w:t>
+            </w:r>
+          </w:p>
+          <w:p>
+            <w:pPr>
+              <w:rPr>
+                <w:rFonts w:ascii="Consolas" w:hAnsi="Consolas"/>
+                <w:sz w:val="14"/>
+                <w:szCs w:val="14"/>
+              </w:rPr>
+            </w:pPr>
+            <w:r>
+              <w:rPr>
+                <w:rFonts w:ascii="Consolas" w:hAnsi="Consolas"/>
+                <w:sz w:val="14"/>
+                <w:szCs w:val="14"/>
+              </w:rPr>
+              <w:t>  background-color: var(--body-bg-color);</w:t>
+            </w:r>
+          </w:p>
+          <w:p>
+            <w:pPr>
+              <w:rPr>
+                <w:rFonts w:ascii="Consolas" w:hAnsi="Consolas"/>
+                <w:sz w:val="14"/>
+                <w:szCs w:val="14"/>
+              </w:rPr>
+            </w:pPr>
+            <w:r>
+              <w:rPr>
+                <w:rFonts w:ascii="Consolas" w:hAnsi="Consolas"/>
+                <w:sz w:val="14"/>
+                <w:szCs w:val="14"/>
+              </w:rPr>
+              <w:t>}</w:t>
+            </w:r>
+          </w:p>
+          <w:p>
+            <w:pPr>
+              <w:rPr>
+                <w:rFonts w:ascii="Consolas" w:hAnsi="Consolas"/>
+                <w:sz w:val="14"/>
+                <w:szCs w:val="14"/>
+              </w:rPr>
+            </w:pPr>
+          </w:p>
+          <w:p>
+            <w:pPr>
+              <w:rPr>
+                <w:rFonts w:ascii="Consolas" w:hAnsi="Consolas"/>
+                <w:sz w:val="14"/>
+                <w:szCs w:val="14"/>
+              </w:rPr>
+            </w:pPr>
+            <w:r>
+              <w:rPr>
+                <w:rFonts w:ascii="Consolas" w:hAnsi="Consolas"/>
+                <w:sz w:val="14"/>
+                <w:szCs w:val="14"/>
+              </w:rPr>
+              <w:t>header{</w:t>
+            </w:r>
+          </w:p>
+          <w:p>
+            <w:pPr>
+              <w:rPr>
+                <w:rFonts w:ascii="Consolas" w:hAnsi="Consolas"/>
+                <w:sz w:val="14"/>
+                <w:szCs w:val="14"/>
+              </w:rPr>
+            </w:pPr>
+            <w:r>
+              <w:rPr>
+                <w:rFonts w:ascii="Consolas" w:hAnsi="Consolas"/>
+                <w:sz w:val="14"/>
+                <w:szCs w:val="14"/>
+              </w:rPr>
+              <w:t>  margin: 0;</w:t>
+            </w:r>
+          </w:p>
+          <w:p>
+            <w:pPr>
+              <w:rPr>
+                <w:rFonts w:ascii="Consolas" w:hAnsi="Consolas"/>
+                <w:sz w:val="14"/>
+                <w:szCs w:val="14"/>
+              </w:rPr>
+            </w:pPr>
+            <w:r>
+              <w:rPr>
+                <w:rFonts w:ascii="Consolas" w:hAnsi="Consolas"/>
+                <w:sz w:val="14"/>
+                <w:szCs w:val="14"/>
+              </w:rPr>
+              <w:t>  padding: 10px 15px;</w:t>
+            </w:r>
+          </w:p>
+          <w:p>
+            <w:pPr>
+              <w:rPr>
+                <w:rFonts w:ascii="Consolas" w:hAnsi="Consolas"/>
+                <w:sz w:val="14"/>
+                <w:szCs w:val="14"/>
+              </w:rPr>
+            </w:pPr>
+            <w:r>
+              <w:rPr>
+                <w:rFonts w:ascii="Consolas" w:hAnsi="Consolas"/>
+                <w:sz w:val="14"/>
+                <w:szCs w:val="14"/>
+              </w:rPr>
+              <w:t>  display: flex;</w:t>
+            </w:r>
+          </w:p>
+          <w:p>
+            <w:pPr>
+              <w:rPr>
+                <w:rFonts w:ascii="Consolas" w:hAnsi="Consolas"/>
+                <w:sz w:val="14"/>
+                <w:szCs w:val="14"/>
+              </w:rPr>
+            </w:pPr>
+            <w:r>
+              <w:rPr>
+                <w:rFonts w:ascii="Consolas" w:hAnsi="Consolas"/>
+                <w:sz w:val="14"/>
+                <w:szCs w:val="14"/>
+              </w:rPr>
+              <w:t>  justify-content: space-between;</w:t>
+            </w:r>
+          </w:p>
+          <w:p>
+            <w:pPr>
+              <w:rPr>
+                <w:rFonts w:ascii="Consolas" w:hAnsi="Consolas"/>
+                <w:sz w:val="14"/>
+                <w:szCs w:val="14"/>
+              </w:rPr>
+            </w:pPr>
+            <w:r>
+              <w:rPr>
+                <w:rFonts w:ascii="Consolas" w:hAnsi="Consolas"/>
+                <w:sz w:val="14"/>
+                <w:szCs w:val="14"/>
+              </w:rPr>
+              <w:t>  background-color: #100f5e;</w:t>
+            </w:r>
+          </w:p>
+          <w:p>
+            <w:pPr>
+              <w:rPr>
+                <w:rFonts w:ascii="Consolas" w:hAnsi="Consolas"/>
+                <w:sz w:val="14"/>
+                <w:szCs w:val="14"/>
+              </w:rPr>
+            </w:pPr>
+            <w:r>
+              <w:rPr>
+                <w:rFonts w:ascii="Consolas" w:hAnsi="Consolas"/>
+                <w:sz w:val="14"/>
+                <w:szCs w:val="14"/>
+              </w:rPr>
+              <w:t>}</w:t>
+            </w:r>
+          </w:p>
+          <w:p>
+            <w:pPr>
+              <w:rPr>
+                <w:rFonts w:ascii="Consolas" w:hAnsi="Consolas"/>
+                <w:sz w:val="14"/>
+                <w:szCs w:val="14"/>
+              </w:rPr>
+            </w:pPr>
+            <w:r>
+              <w:rPr>
+                <w:rFonts w:ascii="Consolas" w:hAnsi="Consolas"/>
+                <w:sz w:val="14"/>
+                <w:szCs w:val="14"/>
+              </w:rPr>
+              <w:t>header h1, a{</w:t>
+            </w:r>
+          </w:p>
+          <w:p>
+            <w:pPr>
+              <w:rPr>
+                <w:rFonts w:ascii="Consolas" w:hAnsi="Consolas"/>
+                <w:sz w:val="14"/>
+                <w:szCs w:val="14"/>
+              </w:rPr>
+            </w:pPr>
+            <w:r>
+              <w:rPr>
+                <w:rFonts w:ascii="Consolas" w:hAnsi="Consolas"/>
+                <w:sz w:val="14"/>
+                <w:szCs w:val="14"/>
+              </w:rPr>
+              <w:t>  margin: 0;</w:t>
+            </w:r>
+          </w:p>
+          <w:p>
+            <w:pPr>
+              <w:rPr>
+                <w:rFonts w:ascii="Consolas" w:hAnsi="Consolas"/>
+                <w:sz w:val="14"/>
+                <w:szCs w:val="14"/>
+              </w:rPr>
+            </w:pPr>
+            <w:r>
+              <w:rPr>
+                <w:rFonts w:ascii="Consolas" w:hAnsi="Consolas"/>
+                <w:sz w:val="14"/>
+                <w:szCs w:val="14"/>
+              </w:rPr>
+              <w:t>  font: bold 30pt Calibri;</w:t>
+            </w:r>
+          </w:p>
+          <w:p>
+            <w:pPr>
+              <w:rPr>
+                <w:rFonts w:ascii="Consolas" w:hAnsi="Consolas"/>
+                <w:sz w:val="14"/>
+                <w:szCs w:val="14"/>
+              </w:rPr>
+            </w:pPr>
+            <w:r>
+              <w:rPr>
+                <w:rFonts w:ascii="Consolas" w:hAnsi="Consolas"/>
+                <w:sz w:val="14"/>
+                <w:szCs w:val="14"/>
+              </w:rPr>
+              <w:t>  color: var(--header-text-color);</w:t>
+            </w:r>
+          </w:p>
+          <w:p>
+            <w:pPr>
+              <w:rPr>
+                <w:rFonts w:ascii="Consolas" w:hAnsi="Consolas"/>
+                <w:sz w:val="14"/>
+                <w:szCs w:val="14"/>
+              </w:rPr>
+            </w:pPr>
+            <w:r>
+              <w:rPr>
+                <w:rFonts w:ascii="Consolas" w:hAnsi="Consolas"/>
+                <w:sz w:val="14"/>
+                <w:szCs w:val="14"/>
+              </w:rPr>
+              <w:t>}</w:t>
+            </w:r>
+          </w:p>
+          <w:p>
+            <w:pPr>
+              <w:rPr>
+                <w:rFonts w:ascii="Consolas" w:hAnsi="Consolas"/>
+                <w:sz w:val="14"/>
+                <w:szCs w:val="14"/>
+              </w:rPr>
+            </w:pPr>
+            <w:r>
+              <w:rPr>
+                <w:rFonts w:ascii="Consolas" w:hAnsi="Consolas"/>
+                <w:sz w:val="14"/>
+                <w:szCs w:val="14"/>
+              </w:rPr>
+              <w:t>header a{</w:t>
+            </w:r>
+          </w:p>
+          <w:p>
+            <w:pPr>
+              <w:rPr>
+                <w:rFonts w:ascii="Consolas" w:hAnsi="Consolas"/>
+                <w:sz w:val="14"/>
+                <w:szCs w:val="14"/>
+              </w:rPr>
+            </w:pPr>
+            <w:r>
+              <w:rPr>
+                <w:rFonts w:ascii="Consolas" w:hAnsi="Consolas"/>
+                <w:sz w:val="14"/>
+                <w:szCs w:val="14"/>
+              </w:rPr>
+              <w:t>  margin-left: 15px;</w:t>
+            </w:r>
+          </w:p>
+          <w:p>
+            <w:pPr>
+              <w:rPr>
+                <w:rFonts w:ascii="Consolas" w:hAnsi="Consolas"/>
+                <w:sz w:val="14"/>
+                <w:szCs w:val="14"/>
+              </w:rPr>
+            </w:pPr>
+            <w:r>
+              <w:rPr>
+                <w:rFonts w:ascii="Consolas" w:hAnsi="Consolas"/>
+                <w:sz w:val="14"/>
+                <w:szCs w:val="14"/>
+              </w:rPr>
+              <w:t>  text-decoration: none;</w:t>
+            </w:r>
+          </w:p>
+          <w:p>
+            <w:pPr>
+              <w:rPr>
+                <w:rFonts w:ascii="Consolas" w:hAnsi="Consolas"/>
+                <w:sz w:val="14"/>
+                <w:szCs w:val="14"/>
+              </w:rPr>
+            </w:pPr>
+            <w:r>
+              <w:rPr>
+                <w:rFonts w:ascii="Consolas" w:hAnsi="Consolas"/>
+                <w:sz w:val="14"/>
+                <w:szCs w:val="14"/>
+              </w:rPr>
+              <w:t>}</w:t>
+            </w:r>
+          </w:p>
+          <w:p>
+            <w:pPr>
+              <w:rPr>
+                <w:rFonts w:ascii="Consolas" w:hAnsi="Consolas"/>
+                <w:sz w:val="14"/>
+                <w:szCs w:val="14"/>
+              </w:rPr>
+            </w:pPr>
+            <w:r>
+              <w:rPr>
+                <w:rFonts w:ascii="Consolas" w:hAnsi="Consolas"/>
+                <w:sz w:val="14"/>
+                <w:szCs w:val="14"/>
+              </w:rPr>
+              <w:t>header a:hover{</w:t>
+            </w:r>
+          </w:p>
+          <w:p>
+            <w:pPr>
+              <w:rPr>
+                <w:rFonts w:ascii="Consolas" w:hAnsi="Consolas"/>
+                <w:sz w:val="14"/>
+                <w:szCs w:val="14"/>
+              </w:rPr>
+            </w:pPr>
+            <w:r>
+              <w:rPr>
+                <w:rFonts w:ascii="Consolas" w:hAnsi="Consolas"/>
+                <w:sz w:val="14"/>
+                <w:szCs w:val="14"/>
+              </w:rPr>
+              <w:t>  color: var(--hover-color);</w:t>
+            </w:r>
+          </w:p>
+          <w:p>
+            <w:pPr>
+              <w:rPr>
+                <w:rFonts w:ascii="Consolas" w:hAnsi="Consolas"/>
+                <w:sz w:val="14"/>
+                <w:szCs w:val="14"/>
+              </w:rPr>
+            </w:pPr>
+            <w:r>
+              <w:rPr>
+                <w:rFonts w:ascii="Consolas" w:hAnsi="Consolas"/>
+                <w:sz w:val="14"/>
+                <w:szCs w:val="14"/>
+              </w:rPr>
+              <w:t>}</w:t>
+            </w:r>
+          </w:p>
+          <w:p>
+            <w:pPr>
+              <w:rPr>
+                <w:rFonts w:ascii="Consolas" w:hAnsi="Consolas"/>
+                <w:sz w:val="14"/>
+                <w:szCs w:val="14"/>
+              </w:rPr>
+            </w:pPr>
+          </w:p>
+          <w:p>
+            <w:pPr>
+              <w:rPr>
+                <w:rFonts w:ascii="Consolas" w:hAnsi="Consolas"/>
+                <w:sz w:val="14"/>
+                <w:szCs w:val="14"/>
+              </w:rPr>
+            </w:pPr>
+            <w:r>
+              <w:rPr>
+                <w:rFonts w:ascii="Consolas" w:hAnsi="Consolas"/>
+                <w:sz w:val="14"/>
+                <w:szCs w:val="14"/>
+              </w:rPr>
+              <w:t>main{</w:t>
+            </w:r>
+          </w:p>
+          <w:p>
+            <w:pPr>
+              <w:rPr>
+                <w:rFonts w:ascii="Consolas" w:hAnsi="Consolas"/>
+                <w:sz w:val="14"/>
+                <w:szCs w:val="14"/>
+              </w:rPr>
+            </w:pPr>
+            <w:r>
+              <w:rPr>
+                <w:rFonts w:ascii="Consolas" w:hAnsi="Consolas"/>
+                <w:sz w:val="14"/>
+                <w:szCs w:val="14"/>
+              </w:rPr>
+              <w:t>  flex: auto;</w:t>
+            </w:r>
+          </w:p>
+          <w:p>
+            <w:pPr>
+              <w:rPr>
+                <w:rFonts w:ascii="Consolas" w:hAnsi="Consolas"/>
+                <w:sz w:val="14"/>
+                <w:szCs w:val="14"/>
+              </w:rPr>
+            </w:pPr>
+            <w:r>
+              <w:rPr>
+                <w:rFonts w:ascii="Consolas" w:hAnsi="Consolas"/>
+                <w:sz w:val="14"/>
+                <w:szCs w:val="14"/>
+              </w:rPr>
+              <w:t>  margin: 0 15px;</w:t>
+            </w:r>
+          </w:p>
+          <w:p>
+            <w:pPr>
+              <w:rPr>
+                <w:rFonts w:ascii="Consolas" w:hAnsi="Consolas"/>
+                <w:sz w:val="14"/>
+                <w:szCs w:val="14"/>
+              </w:rPr>
+            </w:pPr>
+            <w:r>
+              <w:rPr>
+                <w:rFonts w:ascii="Consolas" w:hAnsi="Consolas"/>
+                <w:sz w:val="14"/>
+                <w:szCs w:val="14"/>
+              </w:rPr>
+              <w:t>  padding: 10px 15px;</w:t>
+            </w:r>
+          </w:p>
+          <w:p>
+            <w:pPr>
+              <w:rPr>
+                <w:rFonts w:ascii="Consolas" w:hAnsi="Consolas"/>
+                <w:sz w:val="14"/>
+                <w:szCs w:val="14"/>
+              </w:rPr>
+            </w:pPr>
+            <w:r>
+              <w:rPr>
+                <w:rFonts w:ascii="Consolas" w:hAnsi="Consolas"/>
+                <w:sz w:val="14"/>
+                <w:szCs w:val="14"/>
+              </w:rPr>
+              <w:t>  color: #444;</w:t>
+            </w:r>
+          </w:p>
+          <w:p>
+            <w:pPr>
+              <w:rPr>
+                <w:rFonts w:ascii="Consolas" w:hAnsi="Consolas"/>
+                <w:sz w:val="14"/>
+                <w:szCs w:val="14"/>
+              </w:rPr>
+            </w:pPr>
+            <w:r>
+              <w:rPr>
+                <w:rFonts w:ascii="Consolas" w:hAnsi="Consolas"/>
+                <w:sz w:val="14"/>
+                <w:szCs w:val="14"/>
+              </w:rPr>
+              <w:t>  font: 18pt Calibri;</w:t>
+            </w:r>
+          </w:p>
+          <w:p>
+            <w:pPr>
+              <w:rPr>
+                <w:rFonts w:ascii="Consolas" w:hAnsi="Consolas"/>
+                <w:sz w:val="14"/>
+                <w:szCs w:val="14"/>
+              </w:rPr>
+            </w:pPr>
+            <w:r>
+              <w:rPr>
+                <w:rFonts w:ascii="Consolas" w:hAnsi="Consolas"/>
+                <w:sz w:val="14"/>
+                <w:szCs w:val="14"/>
+              </w:rPr>
+              <w:t>  background-color: #fff;</w:t>
+            </w:r>
+          </w:p>
+          <w:p>
+            <w:pPr>
+              <w:rPr>
+                <w:rFonts w:ascii="Consolas" w:hAnsi="Consolas"/>
+                <w:sz w:val="14"/>
+                <w:szCs w:val="14"/>
+              </w:rPr>
+            </w:pPr>
+            <w:r>
+              <w:rPr>
+                <w:rFonts w:ascii="Consolas" w:hAnsi="Consolas"/>
+                <w:sz w:val="14"/>
+                <w:szCs w:val="14"/>
+              </w:rPr>
+              <w:t>}</w:t>
+            </w:r>
+          </w:p>
+          <w:p>
+            <w:pPr>
+              <w:rPr>
+                <w:rFonts w:ascii="Consolas" w:hAnsi="Consolas"/>
+                <w:sz w:val="14"/>
+                <w:szCs w:val="14"/>
+              </w:rPr>
+            </w:pPr>
+            <w:r>
+              <w:rPr>
+                <w:rFonts w:ascii="Consolas" w:hAnsi="Consolas"/>
+                <w:sz w:val="14"/>
+                <w:szCs w:val="14"/>
+              </w:rPr>
+              <w:t>main p{</w:t>
+            </w:r>
+          </w:p>
+          <w:p>
+            <w:pPr>
+              <w:rPr>
+                <w:rFonts w:ascii="Consolas" w:hAnsi="Consolas"/>
+                <w:sz w:val="14"/>
+                <w:szCs w:val="14"/>
+              </w:rPr>
+            </w:pPr>
+            <w:r>
+              <w:rPr>
+                <w:rFonts w:ascii="Consolas" w:hAnsi="Consolas"/>
+                <w:sz w:val="14"/>
+                <w:szCs w:val="14"/>
+              </w:rPr>
+              <w:t>  margin: 20px 10px;</w:t>
+            </w:r>
+          </w:p>
+          <w:p>
+            <w:pPr>
+              <w:rPr>
+                <w:rFonts w:ascii="Consolas" w:hAnsi="Consolas"/>
+                <w:sz w:val="14"/>
+                <w:szCs w:val="14"/>
+              </w:rPr>
+            </w:pPr>
+            <w:r>
+              <w:rPr>
+                <w:rFonts w:ascii="Consolas" w:hAnsi="Consolas"/>
+                <w:sz w:val="14"/>
+                <w:szCs w:val="14"/>
+              </w:rPr>
+              <w:t>  padding: 10px;</w:t>
+            </w:r>
+          </w:p>
+          <w:p>
+            <w:pPr>
+              <w:rPr>
+                <w:rFonts w:ascii="Consolas" w:hAnsi="Consolas"/>
+                <w:sz w:val="14"/>
+                <w:szCs w:val="14"/>
+              </w:rPr>
+            </w:pPr>
+            <w:r>
+              <w:rPr>
+                <w:rFonts w:ascii="Consolas" w:hAnsi="Consolas"/>
+                <w:sz w:val="14"/>
+                <w:szCs w:val="14"/>
+              </w:rPr>
+              <w:t>  border: dotted 3px;</w:t>
+            </w:r>
+          </w:p>
+          <w:p>
+            <w:pPr>
+              <w:rPr>
+                <w:rFonts w:ascii="Consolas" w:hAnsi="Consolas"/>
+                <w:sz w:val="14"/>
+                <w:szCs w:val="14"/>
+              </w:rPr>
+            </w:pPr>
+            <w:r>
+              <w:rPr>
+                <w:rFonts w:ascii="Consolas" w:hAnsi="Consolas"/>
+                <w:sz w:val="14"/>
+                <w:szCs w:val="14"/>
+              </w:rPr>
+              <w:t>  border-radius: 10px;</w:t>
+            </w:r>
+          </w:p>
+          <w:p>
+            <w:pPr>
+              <w:rPr>
+                <w:rFonts w:ascii="Consolas" w:hAnsi="Consolas"/>
+                <w:sz w:val="14"/>
+                <w:szCs w:val="14"/>
+              </w:rPr>
+            </w:pPr>
+            <w:r>
+              <w:rPr>
+                <w:rFonts w:ascii="Consolas" w:hAnsi="Consolas"/>
+                <w:sz w:val="14"/>
+                <w:szCs w:val="14"/>
+              </w:rPr>
+              <w:t>}</w:t>
+            </w:r>
+          </w:p>
+          <w:p>
+            <w:pPr>
+              <w:rPr>
+                <w:rFonts w:ascii="Consolas" w:hAnsi="Consolas"/>
+                <w:sz w:val="14"/>
+                <w:szCs w:val="14"/>
+              </w:rPr>
+            </w:pPr>
+            <w:r>
+              <w:rPr>
+                <w:rFonts w:ascii="Consolas" w:hAnsi="Consolas"/>
+                <w:sz w:val="14"/>
+                <w:szCs w:val="14"/>
+              </w:rPr>
+              <w:t>main table tr td{</w:t>
+            </w:r>
+          </w:p>
+          <w:p>
+            <w:pPr>
+              <w:rPr>
+                <w:rFonts w:ascii="Consolas" w:hAnsi="Consolas"/>
+                <w:sz w:val="14"/>
+                <w:szCs w:val="14"/>
+              </w:rPr>
+            </w:pPr>
+            <w:r>
+              <w:rPr>
+                <w:rFonts w:ascii="Consolas" w:hAnsi="Consolas"/>
+                <w:sz w:val="14"/>
+                <w:szCs w:val="14"/>
+              </w:rPr>
+              <w:t>  padding: 2px 8px</w:t>
+            </w:r>
+          </w:p>
+          <w:p>
+            <w:pPr>
+              <w:rPr>
+                <w:rFonts w:ascii="Consolas" w:hAnsi="Consolas"/>
+                <w:sz w:val="14"/>
+                <w:szCs w:val="14"/>
+              </w:rPr>
+            </w:pPr>
+            <w:r>
+              <w:rPr>
+                <w:rFonts w:ascii="Consolas" w:hAnsi="Consolas"/>
+                <w:sz w:val="14"/>
+                <w:szCs w:val="14"/>
+              </w:rPr>
+              <w:t>}</w:t>
+            </w:r>
+          </w:p>
+          <w:p>
+            <w:pPr>
+              <w:rPr>
+                <w:rFonts w:ascii="Consolas" w:hAnsi="Consolas"/>
+                <w:sz w:val="14"/>
+                <w:szCs w:val="14"/>
+              </w:rPr>
+            </w:pPr>
+            <w:r>
+              <w:rPr>
+                <w:rFonts w:ascii="Consolas" w:hAnsi="Consolas"/>
+                <w:sz w:val="14"/>
+                <w:szCs w:val="14"/>
+              </w:rPr>
+              <w:t>main label{</w:t>
+            </w:r>
+          </w:p>
+          <w:p>
+            <w:pPr>
+              <w:rPr>
+                <w:rFonts w:ascii="Consolas" w:hAnsi="Consolas"/>
+                <w:sz w:val="14"/>
+                <w:szCs w:val="14"/>
+              </w:rPr>
+            </w:pPr>
+            <w:r>
+              <w:rPr>
+                <w:rFonts w:ascii="Consolas" w:hAnsi="Consolas"/>
+                <w:sz w:val="14"/>
+                <w:szCs w:val="14"/>
+              </w:rPr>
+              <w:t>  font-weight: bold;</w:t>
+            </w:r>
+          </w:p>
+          <w:p>
+            <w:pPr>
+              <w:rPr>
+                <w:rFonts w:ascii="Consolas" w:hAnsi="Consolas"/>
+                <w:sz w:val="14"/>
+                <w:szCs w:val="14"/>
+              </w:rPr>
+            </w:pPr>
+            <w:r>
+              <w:rPr>
+                <w:rFonts w:ascii="Consolas" w:hAnsi="Consolas"/>
+                <w:sz w:val="14"/>
+                <w:szCs w:val="14"/>
+              </w:rPr>
+              <w:t>}</w:t>
+            </w:r>
+          </w:p>
+          <w:p>
+            <w:pPr>
+              <w:rPr>
+                <w:rFonts w:ascii="Consolas" w:hAnsi="Consolas"/>
+                <w:sz w:val="14"/>
+                <w:szCs w:val="14"/>
+              </w:rPr>
+            </w:pPr>
+            <w:r>
+              <w:rPr>
+                <w:rFonts w:ascii="Consolas" w:hAnsi="Consolas"/>
+                <w:sz w:val="14"/>
+                <w:szCs w:val="14"/>
+              </w:rPr>
+              <w:t>main input[type="text"], input[type="date"],  input[type="submit"]{</w:t>
+            </w:r>
+          </w:p>
+          <w:p>
+            <w:pPr>
+              <w:rPr>
+                <w:rFonts w:ascii="Consolas" w:hAnsi="Consolas"/>
+                <w:sz w:val="14"/>
+                <w:szCs w:val="14"/>
+              </w:rPr>
+            </w:pPr>
+            <w:r>
+              <w:rPr>
+                <w:rFonts w:ascii="Consolas" w:hAnsi="Consolas"/>
+                <w:sz w:val="14"/>
+                <w:szCs w:val="14"/>
+              </w:rPr>
+              <w:t>  width: 180px;</w:t>
+            </w:r>
+          </w:p>
+          <w:p>
+            <w:pPr>
+              <w:rPr>
+                <w:rFonts w:ascii="Consolas" w:hAnsi="Consolas"/>
+                <w:sz w:val="14"/>
+                <w:szCs w:val="14"/>
+              </w:rPr>
+            </w:pPr>
+            <w:r>
+              <w:rPr>
+                <w:rFonts w:ascii="Consolas" w:hAnsi="Consolas"/>
+                <w:sz w:val="14"/>
+                <w:szCs w:val="14"/>
+              </w:rPr>
+              <w:t>  padding: 5px;</w:t>
+            </w:r>
+          </w:p>
+          <w:p>
+            <w:pPr>
+              <w:rPr>
+                <w:rFonts w:ascii="Consolas" w:hAnsi="Consolas"/>
+                <w:sz w:val="14"/>
+                <w:szCs w:val="14"/>
+              </w:rPr>
+            </w:pPr>
+            <w:r>
+              <w:rPr>
+                <w:rFonts w:ascii="Consolas" w:hAnsi="Consolas"/>
+                <w:sz w:val="14"/>
+                <w:szCs w:val="14"/>
+              </w:rPr>
+              <w:t>  font: 16pt Calibri;</w:t>
+            </w:r>
+          </w:p>
+          <w:p>
+            <w:pPr>
+              <w:rPr>
+                <w:rFonts w:ascii="Consolas" w:hAnsi="Consolas"/>
+                <w:sz w:val="14"/>
+                <w:szCs w:val="14"/>
+              </w:rPr>
+            </w:pPr>
+            <w:r>
+              <w:rPr>
+                <w:rFonts w:ascii="Consolas" w:hAnsi="Consolas"/>
+                <w:sz w:val="14"/>
+                <w:szCs w:val="14"/>
+              </w:rPr>
+              <w:t>  border: 2px solid #929292;</w:t>
+            </w:r>
+          </w:p>
+          <w:p>
+            <w:pPr>
+              <w:rPr>
+                <w:rFonts w:ascii="Consolas" w:hAnsi="Consolas"/>
+                <w:sz w:val="14"/>
+                <w:szCs w:val="14"/>
+              </w:rPr>
+            </w:pPr>
+            <w:r>
+              <w:rPr>
+                <w:rFonts w:ascii="Consolas" w:hAnsi="Consolas"/>
+                <w:sz w:val="14"/>
+                <w:szCs w:val="14"/>
+              </w:rPr>
+              <w:t>  border-radius: 5px;</w:t>
+            </w:r>
+          </w:p>
+          <w:p>
+            <w:pPr>
+              <w:rPr>
+                <w:rFonts w:ascii="Consolas" w:hAnsi="Consolas"/>
+                <w:sz w:val="14"/>
+                <w:szCs w:val="14"/>
+              </w:rPr>
+            </w:pPr>
+            <w:r>
+              <w:rPr>
+                <w:rFonts w:ascii="Consolas" w:hAnsi="Consolas"/>
+                <w:sz w:val="14"/>
+                <w:szCs w:val="14"/>
+              </w:rPr>
+              <w:t>}</w:t>
+            </w:r>
+          </w:p>
+          <w:p>
+            <w:pPr>
+              <w:rPr>
+                <w:rFonts w:ascii="Consolas" w:hAnsi="Consolas"/>
+                <w:sz w:val="14"/>
+                <w:szCs w:val="14"/>
+              </w:rPr>
+            </w:pPr>
+            <w:r>
+              <w:rPr>
+                <w:rFonts w:ascii="Consolas" w:hAnsi="Consolas"/>
+                <w:sz w:val="14"/>
+                <w:szCs w:val="14"/>
+              </w:rPr>
+              <w:t>main select{</w:t>
+            </w:r>
+          </w:p>
+          <w:p>
+            <w:pPr>
+              <w:rPr>
+                <w:rFonts w:ascii="Consolas" w:hAnsi="Consolas"/>
+                <w:sz w:val="14"/>
+                <w:szCs w:val="14"/>
+              </w:rPr>
+            </w:pPr>
+            <w:r>
+              <w:rPr>
+                <w:rFonts w:ascii="Consolas" w:hAnsi="Consolas"/>
+                <w:sz w:val="14"/>
+                <w:szCs w:val="14"/>
+              </w:rPr>
+              <w:t>  width: 153px;</w:t>
+            </w:r>
+          </w:p>
+          <w:p>
+            <w:pPr>
+              <w:rPr>
+                <w:rFonts w:ascii="Consolas" w:hAnsi="Consolas"/>
+                <w:sz w:val="14"/>
+                <w:szCs w:val="14"/>
+              </w:rPr>
+            </w:pPr>
+            <w:r>
+              <w:rPr>
+                <w:rFonts w:ascii="Consolas" w:hAnsi="Consolas"/>
+                <w:sz w:val="14"/>
+                <w:szCs w:val="14"/>
+              </w:rPr>
+              <w:t>}</w:t>
+            </w:r>
+          </w:p>
+          <w:p>
+            <w:pPr>
+              <w:rPr>
+                <w:rFonts w:ascii="Consolas" w:hAnsi="Consolas"/>
+                <w:sz w:val="14"/>
+                <w:szCs w:val="14"/>
+              </w:rPr>
+            </w:pPr>
+            <w:r>
+              <w:rPr>
+                <w:rFonts w:ascii="Consolas" w:hAnsi="Consolas"/>
+                <w:sz w:val="14"/>
+                <w:szCs w:val="14"/>
+              </w:rPr>
+              <w:t>main input[type="submit"]{</w:t>
+            </w:r>
+          </w:p>
+          <w:p>
+            <w:pPr>
+              <w:rPr>
+                <w:rFonts w:ascii="Consolas" w:hAnsi="Consolas"/>
+                <w:sz w:val="14"/>
+                <w:szCs w:val="14"/>
+              </w:rPr>
+            </w:pPr>
+            <w:r>
+              <w:rPr>
+                <w:rFonts w:ascii="Consolas" w:hAnsi="Consolas"/>
+                <w:sz w:val="14"/>
+                <w:szCs w:val="14"/>
+              </w:rPr>
+              <w:t>  width: 100%;</w:t>
+            </w:r>
+          </w:p>
+          <w:p>
+            <w:pPr>
+              <w:rPr>
+                <w:rFonts w:ascii="Consolas" w:hAnsi="Consolas"/>
+                <w:sz w:val="14"/>
+                <w:szCs w:val="14"/>
+              </w:rPr>
+            </w:pPr>
+            <w:r>
+              <w:rPr>
+                <w:rFonts w:ascii="Consolas" w:hAnsi="Consolas"/>
+                <w:sz w:val="14"/>
+                <w:szCs w:val="14"/>
+              </w:rPr>
+              <w:t>  font-weight: bold;</w:t>
+            </w:r>
+          </w:p>
+          <w:p>
+            <w:pPr>
+              <w:rPr>
+                <w:rFonts w:ascii="Consolas" w:hAnsi="Consolas"/>
+                <w:sz w:val="14"/>
+                <w:szCs w:val="14"/>
+              </w:rPr>
+            </w:pPr>
+            <w:r>
+              <w:rPr>
+                <w:rFonts w:ascii="Consolas" w:hAnsi="Consolas"/>
+                <w:sz w:val="14"/>
+                <w:szCs w:val="14"/>
+              </w:rPr>
+              <w:t>  color: white;</w:t>
+            </w:r>
+          </w:p>
+          <w:p>
+            <w:pPr>
+              <w:rPr>
+                <w:rFonts w:ascii="Consolas" w:hAnsi="Consolas"/>
+                <w:sz w:val="14"/>
+                <w:szCs w:val="14"/>
+              </w:rPr>
+            </w:pPr>
+            <w:r>
+              <w:rPr>
+                <w:rFonts w:ascii="Consolas" w:hAnsi="Consolas"/>
+                <w:sz w:val="14"/>
+                <w:szCs w:val="14"/>
+              </w:rPr>
+              <w:t>  border-color: #007000;</w:t>
+            </w:r>
+          </w:p>
+          <w:p>
+            <w:pPr>
+              <w:rPr>
+                <w:rFonts w:ascii="Consolas" w:hAnsi="Consolas"/>
+                <w:sz w:val="14"/>
+                <w:szCs w:val="14"/>
+              </w:rPr>
+            </w:pPr>
+            <w:r>
+              <w:rPr>
+                <w:rFonts w:ascii="Consolas" w:hAnsi="Consolas"/>
+                <w:sz w:val="14"/>
+                <w:szCs w:val="14"/>
+              </w:rPr>
+              <w:t>  border-radius: 5px;</w:t>
+            </w:r>
+          </w:p>
+          <w:p>
+            <w:pPr>
+              <w:rPr>
+                <w:rFonts w:ascii="Consolas" w:hAnsi="Consolas"/>
+                <w:sz w:val="14"/>
+                <w:szCs w:val="14"/>
+              </w:rPr>
+            </w:pPr>
+            <w:r>
+              <w:rPr>
+                <w:rFonts w:ascii="Consolas" w:hAnsi="Consolas"/>
+                <w:sz w:val="14"/>
+                <w:szCs w:val="14"/>
+              </w:rPr>
+              <w:t>  background-color: #01b10a;</w:t>
+            </w:r>
+          </w:p>
+          <w:p>
+            <w:pPr>
+              <w:rPr>
+                <w:rFonts w:ascii="Consolas" w:hAnsi="Consolas"/>
+                <w:sz w:val="14"/>
+                <w:szCs w:val="14"/>
+              </w:rPr>
+            </w:pPr>
+            <w:r>
+              <w:rPr>
+                <w:rFonts w:ascii="Consolas" w:hAnsi="Consolas"/>
+                <w:sz w:val="14"/>
+                <w:szCs w:val="14"/>
+              </w:rPr>
+              <w:t>}</w:t>
+            </w:r>
+          </w:p>
+          <w:p>
+            <w:pPr>
+              <w:rPr>
+                <w:rFonts w:ascii="Consolas" w:hAnsi="Consolas"/>
+                <w:sz w:val="14"/>
+                <w:szCs w:val="14"/>
+              </w:rPr>
+            </w:pPr>
+            <w:r>
+              <w:rPr>
+                <w:rFonts w:ascii="Consolas" w:hAnsi="Consolas"/>
+                <w:sz w:val="14"/>
+                <w:szCs w:val="14"/>
+              </w:rPr>
+              <w:t>main input[type="submit"]:hover{</w:t>
+            </w:r>
+          </w:p>
+          <w:p>
+            <w:pPr>
+              <w:rPr>
+                <w:rFonts w:ascii="Consolas" w:hAnsi="Consolas"/>
+                <w:sz w:val="14"/>
+                <w:szCs w:val="14"/>
+              </w:rPr>
+            </w:pPr>
+            <w:r>
+              <w:rPr>
+                <w:rFonts w:ascii="Consolas" w:hAnsi="Consolas"/>
+                <w:sz w:val="14"/>
+                <w:szCs w:val="14"/>
+              </w:rPr>
+              <w:t>  border-color: #00d400;</w:t>
+            </w:r>
+          </w:p>
+          <w:p>
+            <w:pPr>
+              <w:rPr>
+                <w:rFonts w:ascii="Consolas" w:hAnsi="Consolas"/>
+                <w:sz w:val="14"/>
+                <w:szCs w:val="14"/>
+              </w:rPr>
+            </w:pPr>
+            <w:r>
+              <w:rPr>
+                <w:rFonts w:ascii="Consolas" w:hAnsi="Consolas"/>
+                <w:sz w:val="14"/>
+                <w:szCs w:val="14"/>
+              </w:rPr>
+              <w:t>  background-color: #01e70d;</w:t>
+            </w:r>
+          </w:p>
+          <w:p>
+            <w:pPr>
+              <w:rPr>
+                <w:rFonts w:ascii="Consolas" w:hAnsi="Consolas"/>
+                <w:sz w:val="14"/>
+                <w:szCs w:val="14"/>
+              </w:rPr>
+            </w:pPr>
+            <w:r>
+              <w:rPr>
+                <w:rFonts w:ascii="Consolas" w:hAnsi="Consolas"/>
+                <w:sz w:val="14"/>
+                <w:szCs w:val="14"/>
+              </w:rPr>
+              <w:t>  cursor: pointer;</w:t>
+            </w:r>
+          </w:p>
+          <w:p>
+            <w:pPr>
+              <w:rPr>
+                <w:rFonts w:ascii="Consolas" w:hAnsi="Consolas"/>
+                <w:sz w:val="14"/>
+                <w:szCs w:val="14"/>
+              </w:rPr>
+            </w:pPr>
+            <w:r>
+              <w:rPr>
+                <w:rFonts w:ascii="Consolas" w:hAnsi="Consolas"/>
+                <w:sz w:val="14"/>
+                <w:szCs w:val="14"/>
+              </w:rPr>
+              <w:t>}</w:t>
+            </w:r>
+          </w:p>
+          <w:p>
+            <w:pPr>
+              <w:rPr>
+                <w:rFonts w:ascii="Consolas" w:hAnsi="Consolas"/>
+                <w:sz w:val="14"/>
+                <w:szCs w:val="14"/>
               </w:rPr>
             </w:pPr>
           </w:p>
@@ -501,7 +2908,7 @@
         </w:trPr>
         <w:tc>
           <w:tcPr>
-            <w:tcW w:w="8330" w:type="dxa"/>
+            <w:tcW w:w="8472" w:type="dxa"/>
             <w:shd w:val="clear" w:color="auto" w:fill="000000" w:themeFill="text1"/>
           </w:tcPr>
           <w:p>
@@ -542,7 +2949,7 @@
         </w:tc>
         <w:tc>
           <w:tcPr>
-            <w:tcW w:w="2552" w:type="dxa"/>
+            <w:tcW w:w="2410" w:type="dxa"/>
             <w:vMerge/>
             <w:shd w:val="clear" w:color="auto" w:fill="auto"/>
           </w:tcPr>
@@ -566,24 +2973,150 @@
         </w:trPr>
         <w:tc>
           <w:tcPr>
-            <w:tcW w:w="8330" w:type="dxa"/>
+            <w:tcW w:w="8472" w:type="dxa"/>
             <w:shd w:val="clear" w:color="auto" w:fill="auto"/>
           </w:tcPr>
           <w:p>
             <w:pPr>
               <w:rPr>
-                <w:rFonts w:ascii="Consolas" w:eastAsia="Times New Roman" w:hAnsi="Consolas" w:cs="Times New Roman"/>
-                <w:color w:val="A6ACCD"/>
-                <w:sz w:val="12"/>
-                <w:szCs w:val="12"/>
-                <w:lang w:val="en-150" w:eastAsia="en-150"/>
+                <w:rFonts w:ascii="Consolas" w:hAnsi="Consolas"/>
+                <w:sz w:val="14"/>
+                <w:szCs w:val="14"/>
+              </w:rPr>
+            </w:pPr>
+            <w:r>
+              <w:rPr>
+                <w:rFonts w:ascii="Consolas" w:hAnsi="Consolas"/>
+                <w:sz w:val="14"/>
+                <w:szCs w:val="14"/>
+              </w:rPr>
+              <w:t>$(function () {</w:t>
+            </w:r>
+          </w:p>
+          <w:p>
+            <w:pPr>
+              <w:rPr>
+                <w:rFonts w:ascii="Consolas" w:hAnsi="Consolas"/>
+                <w:sz w:val="14"/>
+                <w:szCs w:val="14"/>
+              </w:rPr>
+            </w:pPr>
+            <w:r>
+              <w:rPr>
+                <w:rFonts w:ascii="Consolas" w:hAnsi="Consolas"/>
+                <w:sz w:val="14"/>
+                <w:szCs w:val="14"/>
+              </w:rPr>
+              <w:t>  $("#my_links li a").css('color', 'blue');</w:t>
+            </w:r>
+          </w:p>
+          <w:p>
+            <w:pPr>
+              <w:rPr>
+                <w:rFonts w:ascii="Consolas" w:hAnsi="Consolas"/>
+                <w:sz w:val="14"/>
+                <w:szCs w:val="14"/>
+              </w:rPr>
+            </w:pPr>
+            <w:r>
+              <w:rPr>
+                <w:rFonts w:ascii="Consolas" w:hAnsi="Consolas"/>
+                <w:sz w:val="14"/>
+                <w:szCs w:val="14"/>
+              </w:rPr>
+              <w:t>  $("#my_links li a[href^='documents']").css({'color': 'darkorange'});</w:t>
+            </w:r>
+          </w:p>
+          <w:p>
+            <w:pPr>
+              <w:rPr>
+                <w:rFonts w:ascii="Consolas" w:hAnsi="Consolas"/>
+                <w:sz w:val="14"/>
+                <w:szCs w:val="14"/>
+              </w:rPr>
+            </w:pPr>
+          </w:p>
+          <w:p>
+            <w:pPr>
+              <w:rPr>
+                <w:rFonts w:ascii="Consolas" w:hAnsi="Consolas"/>
+                <w:sz w:val="14"/>
+                <w:szCs w:val="14"/>
+              </w:rPr>
+            </w:pPr>
+            <w:r>
+              <w:rPr>
+                <w:rFonts w:ascii="Consolas" w:hAnsi="Consolas"/>
+                <w:sz w:val="14"/>
+                <w:szCs w:val="14"/>
+              </w:rPr>
+              <w:t>  $("td").css({'border': '3px solid gray', 'padding': '10px','font-size': '20pt'});</w:t>
+            </w:r>
+          </w:p>
+          <w:p>
+            <w:pPr>
+              <w:rPr>
+                <w:rFonts w:ascii="Consolas" w:hAnsi="Consolas"/>
+                <w:sz w:val="14"/>
+                <w:szCs w:val="14"/>
+              </w:rPr>
+            </w:pPr>
+            <w:r>
+              <w:rPr>
+                <w:rFonts w:ascii="Consolas" w:hAnsi="Consolas"/>
+                <w:sz w:val="14"/>
+                <w:szCs w:val="14"/>
+              </w:rPr>
+              <w:t>  $("table").css({'border-collapse': 'collapse'});</w:t>
+            </w:r>
+          </w:p>
+          <w:p>
+            <w:pPr>
+              <w:rPr>
+                <w:rFonts w:ascii="Consolas" w:hAnsi="Consolas"/>
+                <w:sz w:val="14"/>
+                <w:szCs w:val="14"/>
+              </w:rPr>
+            </w:pPr>
+            <w:r>
+              <w:rPr>
+                <w:rFonts w:ascii="Consolas" w:hAnsi="Consolas"/>
+                <w:sz w:val="14"/>
+                <w:szCs w:val="14"/>
+              </w:rPr>
+              <w:t>  $("table#moto_table tr:nth-child(even) &gt; td:last-child").css({'background-color': 'red','color': 'white'});</w:t>
+            </w:r>
+          </w:p>
+          <w:p>
+            <w:pPr>
+              <w:rPr>
+                <w:rFonts w:ascii="Consolas" w:hAnsi="Consolas"/>
+                <w:sz w:val="14"/>
+                <w:szCs w:val="14"/>
+              </w:rPr>
+            </w:pPr>
+            <w:r>
+              <w:rPr>
+                <w:rFonts w:ascii="Consolas" w:hAnsi="Consolas"/>
+                <w:sz w:val="14"/>
+                <w:szCs w:val="14"/>
+              </w:rPr>
+              <w:t>});</w:t>
+            </w:r>
+          </w:p>
+          <w:p>
+            <w:pPr>
+              <w:rPr>
+                <w:rFonts w:ascii="Consolas" w:hAnsi="Consolas"/>
+                <w:sz w:val="14"/>
+                <w:szCs w:val="14"/>
               </w:rPr>
             </w:pPr>
           </w:p>
         </w:tc>
         <w:tc>
           <w:tcPr>
-            <w:tcW w:w="2552" w:type="dxa"/>
+            <w:tcW w:w="2410" w:type="dxa"/>
             <w:vMerge/>
             <w:shd w:val="clear" w:color="auto" w:fill="auto"/>
           </w:tcPr>
@@ -617,269 +3150,6 @@
       <w:pPr>
         <w:spacing w:after="0"/>
         <w:ind w:firstLine="709"/>
-        <w:jc w:val="both"/>
-        <w:rPr>
-          <w:b/>
-          <w:bCs/>
-        </w:rPr>
-      </w:pPr>
-    </w:p>
-    <w:p>
-      <w:pPr>
-        <w:spacing w:after="0"/>
-        <w:ind w:firstLine="709"/>
-        <w:jc w:val="both"/>
-        <w:rPr>
-          <w:b/>
-          <w:bCs/>
-        </w:rPr>
-      </w:pPr>
-    </w:p>
-    <w:p>
-      <w:pPr>
-        <w:spacing w:after="0"/>
-        <w:ind w:firstLine="709"/>
-        <w:jc w:val="both"/>
-        <w:rPr>
-          <w:b/>
-          <w:bCs/>
-        </w:rPr>
-      </w:pPr>
-    </w:p>
-    <w:p>
-      <w:pPr>
-        <w:spacing w:after="0"/>
-        <w:ind w:firstLine="709"/>
-        <w:jc w:val="both"/>
-        <w:rPr>
-          <w:b/>
-          <w:bCs/>
-        </w:rPr>
-      </w:pPr>
-    </w:p>
-    <w:p>
-      <w:pPr>
-        <w:spacing w:after="0"/>
-        <w:ind w:firstLine="709"/>
-        <w:jc w:val="both"/>
-        <w:rPr>
-          <w:b/>
-          <w:bCs/>
-        </w:rPr>
-      </w:pPr>
-    </w:p>
-    <w:p>
-      <w:pPr>
-        <w:spacing w:after="0"/>
-        <w:ind w:firstLine="709"/>
-        <w:jc w:val="both"/>
-        <w:rPr>
-          <w:b/>
-          <w:bCs/>
-        </w:rPr>
-      </w:pPr>
-    </w:p>
-    <w:p>
-      <w:pPr>
-        <w:spacing w:after="0"/>
-        <w:ind w:firstLine="709"/>
-        <w:jc w:val="both"/>
-        <w:rPr>
-          <w:b/>
-          <w:bCs/>
-        </w:rPr>
-      </w:pPr>
-    </w:p>
-    <w:p>
-      <w:pPr>
-        <w:spacing w:after="0"/>
-        <w:ind w:firstLine="709"/>
-        <w:jc w:val="both"/>
-        <w:rPr>
-          <w:b/>
-          <w:bCs/>
-        </w:rPr>
-      </w:pPr>
-    </w:p>
-    <w:p>
-      <w:pPr>
-        <w:spacing w:after="0"/>
-        <w:ind w:firstLine="709"/>
-        <w:jc w:val="both"/>
-        <w:rPr>
-          <w:b/>
-          <w:bCs/>
-        </w:rPr>
-      </w:pPr>
-    </w:p>
-    <w:p>
-      <w:pPr>
-        <w:spacing w:after="0"/>
-        <w:ind w:firstLine="709"/>
-        <w:jc w:val="both"/>
-        <w:rPr>
-          <w:b/>
-          <w:bCs/>
-        </w:rPr>
-      </w:pPr>
-    </w:p>
-    <w:p>
-      <w:pPr>
-        <w:spacing w:after="0"/>
-        <w:ind w:firstLine="709"/>
-        <w:jc w:val="both"/>
-        <w:rPr>
-          <w:b/>
-          <w:bCs/>
-        </w:rPr>
-      </w:pPr>
-    </w:p>
-    <w:p>
-      <w:pPr>
-        <w:spacing w:after="0"/>
-        <w:ind w:firstLine="709"/>
-        <w:jc w:val="both"/>
-        <w:rPr>
-          <w:b/>
-          <w:bCs/>
-        </w:rPr>
-      </w:pPr>
-    </w:p>
-    <w:p>
-      <w:pPr>
-        <w:spacing w:after="0"/>
-        <w:ind w:firstLine="709"/>
-        <w:jc w:val="both"/>
-        <w:rPr>
-          <w:b/>
-          <w:bCs/>
-        </w:rPr>
-      </w:pPr>
-    </w:p>
-    <w:p>
-      <w:pPr>
-        <w:spacing w:after="0"/>
-        <w:ind w:firstLine="709"/>
-        <w:jc w:val="both"/>
-        <w:rPr>
-          <w:b/>
-          <w:bCs/>
-        </w:rPr>
-      </w:pPr>
-    </w:p>
-    <w:p>
-      <w:pPr>
-        <w:spacing w:after="0"/>
-        <w:ind w:firstLine="709"/>
-        <w:jc w:val="both"/>
-        <w:rPr>
-          <w:b/>
-          <w:bCs/>
-        </w:rPr>
-      </w:pPr>
-    </w:p>
-    <w:p>
-      <w:pPr>
-        <w:spacing w:after="0"/>
-        <w:ind w:firstLine="709"/>
-        <w:jc w:val="both"/>
-        <w:rPr>
-          <w:b/>
-          <w:bCs/>
-        </w:rPr>
-      </w:pPr>
-    </w:p>
-    <w:p>
-      <w:pPr>
-        <w:spacing w:after="0"/>
-        <w:ind w:firstLine="709"/>
-        <w:jc w:val="both"/>
-        <w:rPr>
-          <w:b/>
-          <w:bCs/>
-        </w:rPr>
-      </w:pPr>
-    </w:p>
-    <w:p>
-      <w:pPr>
-        <w:spacing w:after="0"/>
-        <w:ind w:firstLine="709"/>
-        <w:jc w:val="both"/>
-        <w:rPr>
-          <w:b/>
-          <w:bCs/>
-        </w:rPr>
-      </w:pPr>
-    </w:p>
-    <w:p>
-      <w:pPr>
-        <w:spacing w:after="0"/>
-        <w:ind w:firstLine="709"/>
-        <w:jc w:val="both"/>
-        <w:rPr>
-          <w:b/>
-          <w:bCs/>
-        </w:rPr>
-      </w:pPr>
-    </w:p>
-    <w:p>
-      <w:pPr>
-        <w:spacing w:after="0"/>
-        <w:ind w:firstLine="709"/>
-        <w:jc w:val="both"/>
-        <w:rPr>
-          <w:b/>
-          <w:bCs/>
-        </w:rPr>
-      </w:pPr>
-    </w:p>
-    <w:p>
-      <w:pPr>
-        <w:spacing w:after="0"/>
-        <w:ind w:firstLine="709"/>
-        <w:jc w:val="both"/>
-        <w:rPr>
-          <w:b/>
-          <w:bCs/>
-        </w:rPr>
-      </w:pPr>
-    </w:p>
-    <w:p>
-      <w:pPr>
-        <w:spacing w:after="0"/>
-        <w:ind w:firstLine="709"/>
-        <w:jc w:val="both"/>
-        <w:rPr>
-          <w:b/>
-          <w:bCs/>
-        </w:rPr>
-      </w:pPr>
-    </w:p>
-    <w:p>
-      <w:pPr>
-        <w:spacing w:after="0"/>
-        <w:ind w:firstLine="709"/>
-        <w:jc w:val="both"/>
-        <w:rPr>
-          <w:b/>
-          <w:bCs/>
-        </w:rPr>
-      </w:pPr>
-    </w:p>
-    <w:p>
-      <w:pPr>
-        <w:spacing w:after="0"/>
-        <w:ind w:firstLine="709"/>
-        <w:jc w:val="both"/>
-        <w:rPr>
-          <w:b/>
-          <w:bCs/>
-        </w:rPr>
-      </w:pPr>
-    </w:p>
-    <w:p>
-      <w:pPr>
-        <w:spacing w:after="0"/>
         <w:jc w:val="both"/>
         <w:rPr>
           <w:b/>
@@ -904,11 +3174,26 @@
         <w:t xml:space="preserve"> </w:t>
       </w:r>
       <w:r>
-        <w:t>я использовал объектную модель DOM.</w:t>
+        <w:t xml:space="preserve">я </w:t>
       </w:r>
+      <w:r>
+        <w:t>и</w:t>
+      </w:r>
+      <w:r>
+        <w:t>зучи</w:t>
+      </w:r>
+      <w:r>
+        <w:t>л</w:t>
+      </w:r>
+      <w:r>
+        <w:t xml:space="preserve"> Основные методы JQuery</w:t>
+      </w:r>
+      <w:r>
+        <w:t>.</w:t>
+      </w:r>
     </w:p>
     <w:sectPr>
-      <w:footerReference w:type="default" r:id="rId7"/>
+      <w:footerReference w:type="default" r:id="rId8"/>
       <w:pgSz w:w="11906" w:h="16838" w:code="9"/>
       <w:pgMar w:top="720" w:right="720" w:bottom="720" w:left="720" w:header="170" w:footer="170" w:gutter="0"/>
       <w:cols w:space="708"/>

</xml_diff>